<commit_message>
continuing to update the final script for submission
</commit_message>
<xml_diff>
--- a/Train Smart Cab to Drive - Report.docx
+++ b/Train Smart Cab to Drive - Report.docx
@@ -45,6 +45,27 @@
           <w:sz w:val="21"/>
           <w:szCs w:val="21"/>
         </w:rPr>
+        <w:t>Last Updated – Thursday, May 11, 2016</w:t>
+      </w:r>
+    </w:p>
+    <w:p>
+      <w:pPr>
+        <w:spacing w:before="100" w:beforeAutospacing="1" w:after="100" w:afterAutospacing="1" w:line="357" w:lineRule="atLeast"/>
+        <w:ind w:right="-225"/>
+        <w:rPr>
+          <w:rFonts w:ascii="Helvetica" w:eastAsia="Times New Roman" w:hAnsi="Helvetica" w:cs="Times New Roman"/>
+          <w:color w:val="58646D"/>
+          <w:sz w:val="21"/>
+          <w:szCs w:val="21"/>
+        </w:rPr>
+      </w:pPr>
+      <w:r>
+        <w:rPr>
+          <w:rFonts w:ascii="Helvetica" w:eastAsia="Times New Roman" w:hAnsi="Helvetica" w:cs="Times New Roman"/>
+          <w:color w:val="58646D"/>
+          <w:sz w:val="21"/>
+          <w:szCs w:val="21"/>
+        </w:rPr>
         <w:t>These are the references I looked up to understand about Q-Learning implementation</w:t>
       </w:r>
       <w:r>
@@ -170,31 +191,7 @@
           <w:sz w:val="27"/>
           <w:szCs w:val="27"/>
         </w:rPr>
-        <w:t xml:space="preserve">Train a </w:t>
-      </w:r>
-      <w:proofErr w:type="spellStart"/>
-      <w:r>
-        <w:rPr>
-          <w:rFonts w:ascii="inherit" w:hAnsi="inherit" w:cs="Times New Roman"/>
-          <w:b/>
-          <w:bCs/>
-          <w:color w:val="303030"/>
-          <w:sz w:val="27"/>
-          <w:szCs w:val="27"/>
-        </w:rPr>
-        <w:t>Smartcab</w:t>
-      </w:r>
-      <w:proofErr w:type="spellEnd"/>
-      <w:r>
-        <w:rPr>
-          <w:rFonts w:ascii="inherit" w:hAnsi="inherit" w:cs="Times New Roman"/>
-          <w:b/>
-          <w:bCs/>
-          <w:color w:val="303030"/>
-          <w:sz w:val="27"/>
-          <w:szCs w:val="27"/>
-        </w:rPr>
-        <w:t xml:space="preserve"> to Drive</w:t>
+        <w:t>Train a Smartcab to Drive</w:t>
       </w:r>
     </w:p>
     <w:p>
@@ -237,9 +234,8 @@
           <w:sz w:val="27"/>
           <w:szCs w:val="27"/>
         </w:rPr>
-        <w:t xml:space="preserve">The </w:t>
-      </w:r>
-      <w:proofErr w:type="spellStart"/>
+        <w:t>The Learning</w:t>
+      </w:r>
       <w:r>
         <w:rPr>
           <w:rFonts w:ascii="inherit" w:hAnsi="inherit" w:cs="Times New Roman"/>
@@ -248,28 +244,7 @@
           <w:sz w:val="27"/>
           <w:szCs w:val="27"/>
         </w:rPr>
-        <w:t>Learning</w:t>
-      </w:r>
-      <w:r>
-        <w:rPr>
-          <w:rFonts w:ascii="inherit" w:hAnsi="inherit" w:cs="Times New Roman"/>
-          <w:bCs/>
-          <w:color w:val="303030"/>
-          <w:sz w:val="27"/>
-          <w:szCs w:val="27"/>
-        </w:rPr>
-        <w:t>Agent</w:t>
-      </w:r>
-      <w:proofErr w:type="spellEnd"/>
-      <w:r>
-        <w:rPr>
-          <w:rFonts w:ascii="inherit" w:hAnsi="inherit" w:cs="Times New Roman"/>
-          <w:bCs/>
-          <w:color w:val="303030"/>
-          <w:sz w:val="27"/>
-          <w:szCs w:val="27"/>
-        </w:rPr>
-        <w:t xml:space="preserve"> class </w:t>
+        <w:t xml:space="preserve">Agent class </w:t>
       </w:r>
       <w:r>
         <w:rPr>
@@ -380,29 +355,7 @@
           <w:sz w:val="27"/>
           <w:szCs w:val="27"/>
         </w:rPr>
-        <w:t>(</w:t>
-      </w:r>
-      <w:proofErr w:type="spellStart"/>
-      <w:r>
-        <w:rPr>
-          <w:rFonts w:ascii="inherit" w:hAnsi="inherit" w:cs="Times New Roman"/>
-          <w:bCs/>
-          <w:color w:val="303030"/>
-          <w:sz w:val="27"/>
-          <w:szCs w:val="27"/>
-        </w:rPr>
-        <w:t>enforce_deadline</w:t>
-      </w:r>
-      <w:proofErr w:type="spellEnd"/>
-      <w:r>
-        <w:rPr>
-          <w:rFonts w:ascii="inherit" w:hAnsi="inherit" w:cs="Times New Roman"/>
-          <w:bCs/>
-          <w:color w:val="303030"/>
-          <w:sz w:val="27"/>
-          <w:szCs w:val="27"/>
-        </w:rPr>
-        <w:t>)</w:t>
+        <w:t>(enforce_deadline)</w:t>
       </w:r>
       <w:r>
         <w:rPr>
@@ -440,29 +393,7 @@
           <w:sz w:val="27"/>
           <w:szCs w:val="27"/>
         </w:rPr>
-        <w:t>delay in updating simulation run (</w:t>
-      </w:r>
-      <w:proofErr w:type="spellStart"/>
-      <w:r>
-        <w:rPr>
-          <w:rFonts w:ascii="inherit" w:hAnsi="inherit" w:cs="Times New Roman"/>
-          <w:bCs/>
-          <w:color w:val="303030"/>
-          <w:sz w:val="27"/>
-          <w:szCs w:val="27"/>
-        </w:rPr>
-        <w:t>updated_delay</w:t>
-      </w:r>
-      <w:proofErr w:type="spellEnd"/>
-      <w:r>
-        <w:rPr>
-          <w:rFonts w:ascii="inherit" w:hAnsi="inherit" w:cs="Times New Roman"/>
-          <w:bCs/>
-          <w:color w:val="303030"/>
-          <w:sz w:val="27"/>
-          <w:szCs w:val="27"/>
-        </w:rPr>
-        <w:t>)</w:t>
+        <w:t>delay in updating simulation run (updated_delay)</w:t>
       </w:r>
       <w:r>
         <w:rPr>
@@ -510,29 +441,7 @@
           <w:sz w:val="27"/>
           <w:szCs w:val="27"/>
         </w:rPr>
-        <w:t>(</w:t>
-      </w:r>
-      <w:proofErr w:type="spellStart"/>
-      <w:r>
-        <w:rPr>
-          <w:rFonts w:ascii="inherit" w:hAnsi="inherit" w:cs="Times New Roman"/>
-          <w:bCs/>
-          <w:color w:val="303030"/>
-          <w:sz w:val="27"/>
-          <w:szCs w:val="27"/>
-        </w:rPr>
-        <w:t>n_trials</w:t>
-      </w:r>
-      <w:proofErr w:type="spellEnd"/>
-      <w:r>
-        <w:rPr>
-          <w:rFonts w:ascii="inherit" w:hAnsi="inherit" w:cs="Times New Roman"/>
-          <w:bCs/>
-          <w:color w:val="303030"/>
-          <w:sz w:val="27"/>
-          <w:szCs w:val="27"/>
-        </w:rPr>
-        <w:t>)</w:t>
+        <w:t>(n_trials)</w:t>
       </w:r>
     </w:p>
     <w:p>
@@ -540,14 +449,16 @@
         <w:spacing w:after="225" w:line="357" w:lineRule="atLeast"/>
         <w:rPr>
           <w:rFonts w:ascii="Helvetica" w:hAnsi="Helvetica" w:cs="Times New Roman"/>
-          <w:color w:val="58646D"/>
-          <w:sz w:val="21"/>
-          <w:szCs w:val="21"/>
-        </w:rPr>
-      </w:pPr>
-      <w:r>
-        <w:rPr>
-          <w:rFonts w:ascii="Helvetica" w:hAnsi="Helvetica" w:cs="Times New Roman"/>
+          <w:b/>
+          <w:color w:val="58646D"/>
+          <w:sz w:val="21"/>
+          <w:szCs w:val="21"/>
+        </w:rPr>
+      </w:pPr>
+      <w:r>
+        <w:rPr>
+          <w:rFonts w:ascii="Helvetica" w:hAnsi="Helvetica" w:cs="Times New Roman"/>
+          <w:b/>
           <w:color w:val="58646D"/>
           <w:sz w:val="21"/>
           <w:szCs w:val="21"/>
@@ -691,29 +602,7 @@
           <w:sz w:val="21"/>
           <w:szCs w:val="21"/>
         </w:rPr>
-        <w:t xml:space="preserve">In my own driving, say I am sitting at a stop sign at a intersection, my current state with my other cars at the intersection, whether I can make a </w:t>
-      </w:r>
-      <w:proofErr w:type="spellStart"/>
-      <w:proofErr w:type="gramStart"/>
-      <w:r>
-        <w:rPr>
-          <w:rFonts w:ascii="Helvetica" w:hAnsi="Helvetica" w:cs="Times New Roman"/>
-          <w:color w:val="58646D"/>
-          <w:sz w:val="21"/>
-          <w:szCs w:val="21"/>
-        </w:rPr>
-        <w:t>left,right</w:t>
-      </w:r>
-      <w:proofErr w:type="spellEnd"/>
-      <w:proofErr w:type="gramEnd"/>
-      <w:r>
-        <w:rPr>
-          <w:rFonts w:ascii="Helvetica" w:hAnsi="Helvetica" w:cs="Times New Roman"/>
-          <w:color w:val="58646D"/>
-          <w:sz w:val="21"/>
-          <w:szCs w:val="21"/>
-        </w:rPr>
-        <w:t xml:space="preserve"> or drive straight determines the following action I could take.</w:t>
+        <w:t>In my own driving, say I am sitting at a stop sign at a intersection, my current state with my other cars at the intersection, whether I can make a left,right or drive straight determines the following action I could take.</w:t>
       </w:r>
     </w:p>
     <w:p>
@@ -744,8 +633,6 @@
         </w:rPr>
         <w:t>the statement – ‘</w:t>
       </w:r>
-      <w:proofErr w:type="spellStart"/>
-      <w:proofErr w:type="gramStart"/>
       <w:r>
         <w:rPr>
           <w:rFonts w:ascii="Helvetica" w:hAnsi="Helvetica" w:cs="Times New Roman"/>
@@ -755,8 +642,6 @@
         </w:rPr>
         <w:t>self.state</w:t>
       </w:r>
-      <w:proofErr w:type="spellEnd"/>
-      <w:proofErr w:type="gramEnd"/>
       <w:r>
         <w:rPr>
           <w:rFonts w:ascii="Helvetica" w:hAnsi="Helvetica" w:cs="Times New Roman"/>
@@ -800,27 +685,7 @@
           <w:sz w:val="21"/>
           <w:szCs w:val="21"/>
         </w:rPr>
-        <w:t xml:space="preserve">in the </w:t>
-      </w:r>
-      <w:proofErr w:type="spellStart"/>
-      <w:r>
-        <w:rPr>
-          <w:rFonts w:ascii="Helvetica" w:hAnsi="Helvetica" w:cs="Times New Roman"/>
-          <w:color w:val="58646D"/>
-          <w:sz w:val="21"/>
-          <w:szCs w:val="21"/>
-        </w:rPr>
-        <w:t>LearningAgent</w:t>
-      </w:r>
-      <w:proofErr w:type="spellEnd"/>
-      <w:r>
-        <w:rPr>
-          <w:rFonts w:ascii="Helvetica" w:hAnsi="Helvetica" w:cs="Times New Roman"/>
-          <w:color w:val="58646D"/>
-          <w:sz w:val="21"/>
-          <w:szCs w:val="21"/>
-        </w:rPr>
-        <w:t xml:space="preserve"> class, </w:t>
+        <w:t xml:space="preserve">in the LearningAgent class, </w:t>
       </w:r>
       <w:r>
         <w:rPr>
@@ -874,27 +739,7 @@
           <w:sz w:val="21"/>
           <w:szCs w:val="21"/>
         </w:rPr>
-        <w:t xml:space="preserve">The original </w:t>
-      </w:r>
-      <w:proofErr w:type="spellStart"/>
-      <w:r>
-        <w:rPr>
-          <w:rFonts w:ascii="Helvetica" w:hAnsi="Helvetica" w:cs="Times New Roman"/>
-          <w:color w:val="58646D"/>
-          <w:sz w:val="21"/>
-          <w:szCs w:val="21"/>
-        </w:rPr>
-        <w:t>LearningAgent</w:t>
-      </w:r>
-      <w:proofErr w:type="spellEnd"/>
-      <w:r>
-        <w:rPr>
-          <w:rFonts w:ascii="Helvetica" w:hAnsi="Helvetica" w:cs="Times New Roman"/>
-          <w:color w:val="58646D"/>
-          <w:sz w:val="21"/>
-          <w:szCs w:val="21"/>
-        </w:rPr>
-        <w:t xml:space="preserve"> does random action and is not influenced by state. </w:t>
+        <w:t xml:space="preserve">The original LearningAgent does random action and is not influenced by state. </w:t>
       </w:r>
     </w:p>
     <w:p>
@@ -907,7 +752,6 @@
           <w:szCs w:val="21"/>
         </w:rPr>
       </w:pPr>
-      <w:proofErr w:type="spellStart"/>
       <w:r>
         <w:rPr>
           <w:rFonts w:ascii="Helvetica" w:hAnsi="Helvetica" w:cs="Times New Roman"/>
@@ -917,7 +761,6 @@
         </w:rPr>
         <w:t>QLearningAgent</w:t>
       </w:r>
-      <w:proofErr w:type="spellEnd"/>
       <w:r>
         <w:rPr>
           <w:rFonts w:ascii="Helvetica" w:hAnsi="Helvetica" w:cs="Times New Roman"/>
@@ -954,6 +797,7 @@
           <w:sz w:val="21"/>
           <w:szCs w:val="21"/>
         </w:rPr>
+        <w:lastRenderedPageBreak/>
         <w:t xml:space="preserve">So, naturally </w:t>
       </w:r>
       <w:r>
@@ -982,14 +826,16 @@
         <w:spacing w:after="225" w:line="357" w:lineRule="atLeast"/>
         <w:rPr>
           <w:rFonts w:ascii="Helvetica" w:hAnsi="Helvetica" w:cs="Times New Roman"/>
-          <w:color w:val="58646D"/>
-          <w:sz w:val="21"/>
-          <w:szCs w:val="21"/>
-        </w:rPr>
-      </w:pPr>
-      <w:r>
-        <w:rPr>
-          <w:rFonts w:ascii="Helvetica" w:hAnsi="Helvetica" w:cs="Times New Roman"/>
+          <w:b/>
+          <w:color w:val="58646D"/>
+          <w:sz w:val="21"/>
+          <w:szCs w:val="21"/>
+        </w:rPr>
+      </w:pPr>
+      <w:r>
+        <w:rPr>
+          <w:rFonts w:ascii="Helvetica" w:hAnsi="Helvetica" w:cs="Times New Roman"/>
+          <w:b/>
           <w:color w:val="58646D"/>
           <w:sz w:val="21"/>
           <w:szCs w:val="21"/>
@@ -1014,19 +860,75 @@
           <w:sz w:val="21"/>
           <w:szCs w:val="21"/>
         </w:rPr>
-        <w:t xml:space="preserve">I have created a </w:t>
-      </w:r>
-      <w:proofErr w:type="spellStart"/>
-      <w:r>
-        <w:rPr>
-          <w:rFonts w:ascii="Helvetica" w:hAnsi="Helvetica" w:cs="Times New Roman"/>
-          <w:color w:val="58646D"/>
-          <w:sz w:val="21"/>
-          <w:szCs w:val="21"/>
-        </w:rPr>
-        <w:t>QLearningAgent</w:t>
-      </w:r>
-      <w:proofErr w:type="spellEnd"/>
+        <w:t xml:space="preserve">I have created a QLearningAgent </w:t>
+      </w:r>
+      <w:r>
+        <w:rPr>
+          <w:rFonts w:ascii="Helvetica" w:hAnsi="Helvetica" w:cs="Times New Roman"/>
+          <w:color w:val="58646D"/>
+          <w:sz w:val="21"/>
+          <w:szCs w:val="21"/>
+        </w:rPr>
+        <w:t xml:space="preserve">using the </w:t>
+      </w:r>
+      <w:r>
+        <w:rPr>
+          <w:rFonts w:ascii="Helvetica" w:hAnsi="Helvetica" w:cs="Times New Roman"/>
+          <w:color w:val="58646D"/>
+          <w:sz w:val="21"/>
+          <w:szCs w:val="21"/>
+        </w:rPr>
+        <w:t>same class template of LearningAgent</w:t>
+      </w:r>
+      <w:r>
+        <w:rPr>
+          <w:rFonts w:ascii="Helvetica" w:hAnsi="Helvetica" w:cs="Times New Roman"/>
+          <w:color w:val="58646D"/>
+          <w:sz w:val="21"/>
+          <w:szCs w:val="21"/>
+        </w:rPr>
+        <w:t xml:space="preserve"> which instantiates a QLearningPlayerObject with three parameters</w:t>
+      </w:r>
+    </w:p>
+    <w:p>
+      <w:pPr>
+        <w:spacing w:after="225" w:line="357" w:lineRule="atLeast"/>
+        <w:rPr>
+          <w:rFonts w:ascii="Helvetica" w:hAnsi="Helvetica" w:cs="Times New Roman"/>
+          <w:color w:val="58646D"/>
+          <w:sz w:val="21"/>
+          <w:szCs w:val="21"/>
+        </w:rPr>
+      </w:pPr>
+      <w:r>
+        <w:rPr>
+          <w:rFonts w:ascii="Helvetica" w:hAnsi="Helvetica" w:cs="Times New Roman"/>
+          <w:color w:val="58646D"/>
+          <w:sz w:val="21"/>
+          <w:szCs w:val="21"/>
+        </w:rPr>
+        <w:t>We are updating the previous state-action using the equation:</w:t>
+      </w:r>
+    </w:p>
+    <w:p>
+      <w:pPr>
+        <w:spacing w:after="225" w:line="357" w:lineRule="atLeast"/>
+        <w:rPr>
+          <w:rFonts w:ascii="Helvetica" w:hAnsi="Helvetica" w:cs="Times New Roman"/>
+          <w:color w:val="58646D"/>
+          <w:sz w:val="21"/>
+          <w:szCs w:val="21"/>
+        </w:rPr>
+      </w:pPr>
+      <w:r>
+        <w:rPr>
+          <w:rFonts w:ascii="Helvetica" w:hAnsi="Helvetica" w:cs="Times New Roman"/>
+          <w:color w:val="58646D"/>
+          <w:sz w:val="21"/>
+          <w:szCs w:val="21"/>
+        </w:rPr>
+        <w:t>Q(s,a) += alpha (</w:t>
+      </w:r>
       <w:r>
         <w:rPr>
           <w:rFonts w:ascii="Helvetica" w:hAnsi="Helvetica" w:cs="Times New Roman"/>
@@ -1043,156 +945,7 @@
           <w:sz w:val="21"/>
           <w:szCs w:val="21"/>
         </w:rPr>
-        <w:t xml:space="preserve">using the </w:t>
-      </w:r>
-      <w:r>
-        <w:rPr>
-          <w:rFonts w:ascii="Helvetica" w:hAnsi="Helvetica" w:cs="Times New Roman"/>
-          <w:color w:val="58646D"/>
-          <w:sz w:val="21"/>
-          <w:szCs w:val="21"/>
-        </w:rPr>
-        <w:t xml:space="preserve">same class template of </w:t>
-      </w:r>
-      <w:proofErr w:type="spellStart"/>
-      <w:r>
-        <w:rPr>
-          <w:rFonts w:ascii="Helvetica" w:hAnsi="Helvetica" w:cs="Times New Roman"/>
-          <w:color w:val="58646D"/>
-          <w:sz w:val="21"/>
-          <w:szCs w:val="21"/>
-        </w:rPr>
-        <w:t>LearningAgent</w:t>
-      </w:r>
-      <w:proofErr w:type="spellEnd"/>
-      <w:r>
-        <w:rPr>
-          <w:rFonts w:ascii="Helvetica" w:hAnsi="Helvetica" w:cs="Times New Roman"/>
-          <w:color w:val="58646D"/>
-          <w:sz w:val="21"/>
-          <w:szCs w:val="21"/>
-        </w:rPr>
-        <w:t xml:space="preserve"> which instantiates a </w:t>
-      </w:r>
-      <w:proofErr w:type="spellStart"/>
-      <w:r>
-        <w:rPr>
-          <w:rFonts w:ascii="Helvetica" w:hAnsi="Helvetica" w:cs="Times New Roman"/>
-          <w:color w:val="58646D"/>
-          <w:sz w:val="21"/>
-          <w:szCs w:val="21"/>
-        </w:rPr>
-        <w:t>QLearningPlayerObject</w:t>
-      </w:r>
-      <w:proofErr w:type="spellEnd"/>
-      <w:r>
-        <w:rPr>
-          <w:rFonts w:ascii="Helvetica" w:hAnsi="Helvetica" w:cs="Times New Roman"/>
-          <w:color w:val="58646D"/>
-          <w:sz w:val="21"/>
-          <w:szCs w:val="21"/>
-        </w:rPr>
-        <w:t xml:space="preserve"> with three parameters</w:t>
-      </w:r>
-    </w:p>
-    <w:p>
-      <w:pPr>
-        <w:spacing w:after="225" w:line="357" w:lineRule="atLeast"/>
-        <w:rPr>
-          <w:rFonts w:ascii="Helvetica" w:hAnsi="Helvetica" w:cs="Times New Roman"/>
-          <w:color w:val="58646D"/>
-          <w:sz w:val="21"/>
-          <w:szCs w:val="21"/>
-        </w:rPr>
-      </w:pPr>
-      <w:r>
-        <w:rPr>
-          <w:rFonts w:ascii="Helvetica" w:hAnsi="Helvetica" w:cs="Times New Roman"/>
-          <w:color w:val="58646D"/>
-          <w:sz w:val="21"/>
-          <w:szCs w:val="21"/>
-        </w:rPr>
-        <w:t>We are updating the previous state-action using the equation:</w:t>
-      </w:r>
-    </w:p>
-    <w:p>
-      <w:pPr>
-        <w:spacing w:after="225" w:line="357" w:lineRule="atLeast"/>
-        <w:rPr>
-          <w:rFonts w:ascii="Helvetica" w:hAnsi="Helvetica" w:cs="Times New Roman"/>
-          <w:color w:val="58646D"/>
-          <w:sz w:val="21"/>
-          <w:szCs w:val="21"/>
-        </w:rPr>
-      </w:pPr>
-      <w:r>
-        <w:rPr>
-          <w:rFonts w:ascii="Helvetica" w:hAnsi="Helvetica" w:cs="Times New Roman"/>
-          <w:color w:val="58646D"/>
-          <w:sz w:val="21"/>
-          <w:szCs w:val="21"/>
-        </w:rPr>
-        <w:t>Q(</w:t>
-      </w:r>
-      <w:proofErr w:type="spellStart"/>
-      <w:proofErr w:type="gramStart"/>
-      <w:r>
-        <w:rPr>
-          <w:rFonts w:ascii="Helvetica" w:hAnsi="Helvetica" w:cs="Times New Roman"/>
-          <w:color w:val="58646D"/>
-          <w:sz w:val="21"/>
-          <w:szCs w:val="21"/>
-        </w:rPr>
-        <w:t>s,a</w:t>
-      </w:r>
-      <w:proofErr w:type="spellEnd"/>
-      <w:proofErr w:type="gramEnd"/>
-      <w:r>
-        <w:rPr>
-          <w:rFonts w:ascii="Helvetica" w:hAnsi="Helvetica" w:cs="Times New Roman"/>
-          <w:color w:val="58646D"/>
-          <w:sz w:val="21"/>
-          <w:szCs w:val="21"/>
-        </w:rPr>
-        <w:t>) += alpha (</w:t>
-      </w:r>
-      <w:r>
-        <w:rPr>
-          <w:rFonts w:ascii="Helvetica" w:hAnsi="Helvetica" w:cs="Times New Roman"/>
-          <w:color w:val="58646D"/>
-          <w:sz w:val="21"/>
-          <w:szCs w:val="21"/>
-        </w:rPr>
-        <w:t xml:space="preserve"> </w:t>
-      </w:r>
-      <w:r>
-        <w:rPr>
-          <w:rFonts w:ascii="Helvetica" w:hAnsi="Helvetica" w:cs="Times New Roman"/>
-          <w:color w:val="58646D"/>
-          <w:sz w:val="21"/>
-          <w:szCs w:val="21"/>
-        </w:rPr>
-        <w:t>rewards(</w:t>
-      </w:r>
-      <w:proofErr w:type="spellStart"/>
-      <w:r>
-        <w:rPr>
-          <w:rFonts w:ascii="Helvetica" w:hAnsi="Helvetica" w:cs="Times New Roman"/>
-          <w:color w:val="58646D"/>
-          <w:sz w:val="21"/>
-          <w:szCs w:val="21"/>
-        </w:rPr>
-        <w:t>s,a</w:t>
-      </w:r>
-      <w:proofErr w:type="spellEnd"/>
-      <w:r>
-        <w:rPr>
-          <w:rFonts w:ascii="Helvetica" w:hAnsi="Helvetica" w:cs="Times New Roman"/>
-          <w:color w:val="58646D"/>
-          <w:sz w:val="21"/>
-          <w:szCs w:val="21"/>
-        </w:rPr>
-        <w:t>)</w:t>
+        <w:t>rewards(s,a)</w:t>
       </w:r>
       <w:r>
         <w:rPr>
@@ -1203,7 +956,6 @@
         </w:rPr>
         <w:t xml:space="preserve"> + </w:t>
       </w:r>
-      <w:proofErr w:type="spellStart"/>
       <w:r>
         <w:rPr>
           <w:rFonts w:ascii="Helvetica" w:hAnsi="Helvetica" w:cs="Times New Roman"/>
@@ -1220,17 +972,7 @@
           <w:sz w:val="21"/>
           <w:szCs w:val="21"/>
         </w:rPr>
-        <w:t>max</w:t>
-      </w:r>
-      <w:proofErr w:type="spellEnd"/>
-      <w:r>
-        <w:rPr>
-          <w:rFonts w:ascii="Helvetica" w:hAnsi="Helvetica" w:cs="Times New Roman"/>
-          <w:color w:val="58646D"/>
-          <w:sz w:val="21"/>
-          <w:szCs w:val="21"/>
-        </w:rPr>
-        <w:t>(Q(s’)</w:t>
+        <w:t>max(Q(s’)</w:t>
       </w:r>
       <w:r>
         <w:rPr>
@@ -1593,6 +1335,69 @@
           <w:szCs w:val="21"/>
         </w:rPr>
       </w:pPr>
+      <w:r>
+        <w:rPr>
+          <w:rFonts w:ascii="Helvetica" w:hAnsi="Helvetica" w:cs="Times New Roman"/>
+          <w:color w:val="58646D"/>
+          <w:sz w:val="21"/>
+          <w:szCs w:val="21"/>
+        </w:rPr>
+        <w:t xml:space="preserve">the implementation stores, updates, fetches the q value for </w:t>
+      </w:r>
+      <w:r>
+        <w:rPr>
+          <w:rFonts w:ascii="Helvetica" w:hAnsi="Helvetica" w:cs="Times New Roman"/>
+          <w:color w:val="58646D"/>
+          <w:sz w:val="21"/>
+          <w:szCs w:val="21"/>
+        </w:rPr>
+        <w:t xml:space="preserve">state action pair. </w:t>
+      </w:r>
+      <w:r>
+        <w:rPr>
+          <w:rFonts w:ascii="Helvetica" w:hAnsi="Helvetica" w:cs="Times New Roman"/>
+          <w:color w:val="58646D"/>
+          <w:sz w:val="21"/>
+          <w:szCs w:val="21"/>
+        </w:rPr>
+        <w:t>For choosing the best</w:t>
+      </w:r>
+      <w:r>
+        <w:rPr>
+          <w:rFonts w:ascii="Helvetica" w:hAnsi="Helvetica" w:cs="Times New Roman"/>
+          <w:color w:val="58646D"/>
+          <w:sz w:val="21"/>
+          <w:szCs w:val="21"/>
+        </w:rPr>
+        <w:t xml:space="preserve"> acton, we use max of Q values and then index function to pull the best action out.</w:t>
+      </w:r>
+      <w:r>
+        <w:rPr>
+          <w:rFonts w:ascii="Helvetica" w:hAnsi="Helvetica" w:cs="Times New Roman"/>
+          <w:color w:val="58646D"/>
+          <w:sz w:val="21"/>
+          <w:szCs w:val="21"/>
+        </w:rPr>
+        <w:tab/>
+      </w:r>
+      <w:r>
+        <w:rPr>
+          <w:rFonts w:ascii="Helvetica" w:hAnsi="Helvetica" w:cs="Times New Roman"/>
+          <w:color w:val="58646D"/>
+          <w:sz w:val="21"/>
+          <w:szCs w:val="21"/>
+        </w:rPr>
+        <w:t>If there is a tie in fetching the max Q value for state action pair combination</w:t>
+      </w:r>
+      <w:r>
+        <w:rPr>
+          <w:rFonts w:ascii="Helvetica" w:hAnsi="Helvetica" w:cs="Times New Roman"/>
+          <w:color w:val="58646D"/>
+          <w:sz w:val="21"/>
+          <w:szCs w:val="21"/>
+        </w:rPr>
+        <w:t>, then randomness is applied to make the determination.</w:t>
+      </w:r>
     </w:p>
     <w:p>
       <w:pPr>
@@ -1611,82 +1416,81 @@
           <w:sz w:val="21"/>
           <w:szCs w:val="21"/>
         </w:rPr>
-        <w:t xml:space="preserve">the implementation stores, updates, fetches the q value for </w:t>
-      </w:r>
-      <w:r>
-        <w:rPr>
-          <w:rFonts w:ascii="Helvetica" w:hAnsi="Helvetica" w:cs="Times New Roman"/>
-          <w:color w:val="58646D"/>
-          <w:sz w:val="21"/>
-          <w:szCs w:val="21"/>
-        </w:rPr>
-        <w:t xml:space="preserve">state action pair. </w:t>
-      </w:r>
-      <w:r>
-        <w:rPr>
-          <w:rFonts w:ascii="Helvetica" w:hAnsi="Helvetica" w:cs="Times New Roman"/>
-          <w:color w:val="58646D"/>
-          <w:sz w:val="21"/>
-          <w:szCs w:val="21"/>
-        </w:rPr>
-        <w:t>For choosing the best</w:t>
-      </w:r>
-      <w:r>
-        <w:rPr>
-          <w:rFonts w:ascii="Helvetica" w:hAnsi="Helvetica" w:cs="Times New Roman"/>
+        <w:t>Between trials, last_move and last_state are reset</w:t>
+      </w:r>
+      <w:r>
+        <w:rPr>
+          <w:rFonts w:ascii="Helvetica" w:hAnsi="Helvetica" w:cs="Times New Roman"/>
+          <w:color w:val="58646D"/>
+          <w:sz w:val="21"/>
+          <w:szCs w:val="21"/>
+        </w:rPr>
+        <w:t xml:space="preserve"> in the start_game function</w:t>
+      </w:r>
+      <w:r>
+        <w:rPr>
+          <w:rFonts w:ascii="Helvetica" w:hAnsi="Helvetica" w:cs="Times New Roman"/>
+          <w:color w:val="58646D"/>
+          <w:sz w:val="21"/>
+          <w:szCs w:val="21"/>
+        </w:rPr>
+        <w:t>.</w:t>
+      </w:r>
+    </w:p>
+    <w:p>
+      <w:pPr>
+        <w:spacing w:after="225" w:line="357" w:lineRule="atLeast"/>
+        <w:rPr>
+          <w:rFonts w:ascii="Helvetica" w:hAnsi="Helvetica" w:cs="Times New Roman"/>
+          <w:color w:val="58646D"/>
+          <w:sz w:val="21"/>
+          <w:szCs w:val="21"/>
+        </w:rPr>
+      </w:pPr>
+    </w:p>
+    <w:p>
+      <w:pPr>
+        <w:spacing w:after="225" w:line="357" w:lineRule="atLeast"/>
+        <w:rPr>
+          <w:rFonts w:ascii="Helvetica" w:hAnsi="Helvetica" w:cs="Times New Roman"/>
+          <w:b/>
+          <w:color w:val="58646D"/>
+          <w:sz w:val="21"/>
+          <w:szCs w:val="21"/>
+        </w:rPr>
+      </w:pPr>
+    </w:p>
+    <w:p>
+      <w:pPr>
+        <w:spacing w:after="225" w:line="357" w:lineRule="atLeast"/>
+        <w:rPr>
+          <w:rFonts w:ascii="Helvetica" w:hAnsi="Helvetica" w:cs="Times New Roman"/>
+          <w:b/>
+          <w:color w:val="58646D"/>
+          <w:sz w:val="21"/>
+          <w:szCs w:val="21"/>
+        </w:rPr>
+      </w:pPr>
+      <w:r>
+        <w:rPr>
+          <w:rFonts w:ascii="Helvetica" w:hAnsi="Helvetica" w:cs="Times New Roman"/>
+          <w:b/>
+          <w:color w:val="58646D"/>
+          <w:sz w:val="21"/>
+          <w:szCs w:val="21"/>
+        </w:rPr>
+        <w:t>Changes in behavior explained:</w:t>
+      </w:r>
+      <w:r>
+        <w:rPr>
+          <w:rFonts w:ascii="Helvetica" w:hAnsi="Helvetica" w:cs="Times New Roman"/>
+          <w:b/>
           <w:color w:val="58646D"/>
           <w:sz w:val="21"/>
           <w:szCs w:val="21"/>
         </w:rPr>
         <w:t xml:space="preserve"> </w:t>
       </w:r>
-      <w:proofErr w:type="spellStart"/>
-      <w:r>
-        <w:rPr>
-          <w:rFonts w:ascii="Helvetica" w:hAnsi="Helvetica" w:cs="Times New Roman"/>
-          <w:color w:val="58646D"/>
-          <w:sz w:val="21"/>
-          <w:szCs w:val="21"/>
-        </w:rPr>
-        <w:t>acton</w:t>
-      </w:r>
-      <w:proofErr w:type="spellEnd"/>
-      <w:r>
-        <w:rPr>
-          <w:rFonts w:ascii="Helvetica" w:hAnsi="Helvetica" w:cs="Times New Roman"/>
-          <w:color w:val="58646D"/>
-          <w:sz w:val="21"/>
-          <w:szCs w:val="21"/>
-        </w:rPr>
-        <w:t>, we use max of Q values and then index function to pull the best action out.</w:t>
-      </w:r>
-      <w:r>
-        <w:rPr>
-          <w:rFonts w:ascii="Helvetica" w:hAnsi="Helvetica" w:cs="Times New Roman"/>
-          <w:color w:val="58646D"/>
-          <w:sz w:val="21"/>
-          <w:szCs w:val="21"/>
-        </w:rPr>
-        <w:tab/>
-      </w:r>
-      <w:r>
-        <w:rPr>
-          <w:rFonts w:ascii="Helvetica" w:hAnsi="Helvetica" w:cs="Times New Roman"/>
-          <w:color w:val="58646D"/>
-          <w:sz w:val="21"/>
-          <w:szCs w:val="21"/>
-        </w:rPr>
-        <w:t>If there is a tie in fetching the max Q value for state action pair combination</w:t>
-      </w:r>
-      <w:r>
-        <w:rPr>
-          <w:rFonts w:ascii="Helvetica" w:hAnsi="Helvetica" w:cs="Times New Roman"/>
-          <w:color w:val="58646D"/>
-          <w:sz w:val="21"/>
-          <w:szCs w:val="21"/>
-        </w:rPr>
-        <w:t>, then randomness is applied to make the determination.</w:t>
-      </w:r>
     </w:p>
     <w:p>
       <w:pPr>
@@ -1705,109 +1509,83 @@
           <w:sz w:val="21"/>
           <w:szCs w:val="21"/>
         </w:rPr>
-        <w:t xml:space="preserve">Between trials, </w:t>
-      </w:r>
-      <w:proofErr w:type="spellStart"/>
-      <w:r>
-        <w:rPr>
-          <w:rFonts w:ascii="Helvetica" w:hAnsi="Helvetica" w:cs="Times New Roman"/>
-          <w:color w:val="58646D"/>
-          <w:sz w:val="21"/>
-          <w:szCs w:val="21"/>
-        </w:rPr>
-        <w:t>last_move</w:t>
-      </w:r>
-      <w:proofErr w:type="spellEnd"/>
-      <w:r>
-        <w:rPr>
-          <w:rFonts w:ascii="Helvetica" w:hAnsi="Helvetica" w:cs="Times New Roman"/>
-          <w:color w:val="58646D"/>
-          <w:sz w:val="21"/>
-          <w:szCs w:val="21"/>
-        </w:rPr>
-        <w:t xml:space="preserve"> and </w:t>
-      </w:r>
-      <w:proofErr w:type="spellStart"/>
-      <w:r>
-        <w:rPr>
-          <w:rFonts w:ascii="Helvetica" w:hAnsi="Helvetica" w:cs="Times New Roman"/>
-          <w:color w:val="58646D"/>
-          <w:sz w:val="21"/>
-          <w:szCs w:val="21"/>
-        </w:rPr>
-        <w:t>last_state</w:t>
-      </w:r>
-      <w:proofErr w:type="spellEnd"/>
-      <w:r>
-        <w:rPr>
-          <w:rFonts w:ascii="Helvetica" w:hAnsi="Helvetica" w:cs="Times New Roman"/>
+        <w:t xml:space="preserve">In simple Learning Agent, we did a random action at every state while guided by the planner to reach the destination. However, because of Q-learning, the scored our past action by the reward we receive at every step. This builds a very robust model where we let epsilon, alpha and gamma parameter values play a great role in taking action at every state.  </w:t>
+      </w:r>
+    </w:p>
+    <w:p>
+      <w:pPr>
+        <w:spacing w:after="225" w:line="357" w:lineRule="atLeast"/>
+        <w:rPr>
+          <w:rFonts w:ascii="Helvetica" w:hAnsi="Helvetica" w:cs="Times New Roman"/>
+          <w:b/>
+          <w:color w:val="58646D"/>
+          <w:sz w:val="21"/>
+          <w:szCs w:val="21"/>
+        </w:rPr>
+      </w:pPr>
+      <w:r>
+        <w:rPr>
+          <w:rFonts w:ascii="Helvetica" w:hAnsi="Helvetica" w:cs="Times New Roman"/>
+          <w:b/>
+          <w:color w:val="58646D"/>
+          <w:sz w:val="21"/>
+          <w:szCs w:val="21"/>
+        </w:rPr>
+        <w:t>Enhancing the Agent:</w:t>
+      </w:r>
+    </w:p>
+    <w:p>
+      <w:pPr>
+        <w:pStyle w:val="ListParagraph"/>
+        <w:numPr>
+          <w:ilvl w:val="0"/>
+          <w:numId w:val="6"/>
+        </w:numPr>
+        <w:spacing w:after="225" w:line="357" w:lineRule="atLeast"/>
+        <w:rPr>
+          <w:rFonts w:ascii="Helvetica" w:hAnsi="Helvetica" w:cs="Times New Roman"/>
+          <w:color w:val="58646D"/>
+          <w:sz w:val="21"/>
+          <w:szCs w:val="21"/>
+        </w:rPr>
+      </w:pPr>
+      <w:r>
+        <w:rPr>
+          <w:rFonts w:ascii="Helvetica" w:hAnsi="Helvetica" w:cs="Times New Roman"/>
+          <w:b/>
+          <w:color w:val="58646D"/>
+          <w:sz w:val="21"/>
+          <w:szCs w:val="21"/>
+        </w:rPr>
+        <w:t xml:space="preserve">Agent learns a feasible policy within 100 trials: </w:t>
+      </w:r>
+      <w:r>
+        <w:rPr>
+          <w:rFonts w:ascii="Helvetica" w:hAnsi="Helvetica" w:cs="Times New Roman"/>
+          <w:b/>
           <w:color w:val="58646D"/>
           <w:sz w:val="21"/>
           <w:szCs w:val="21"/>
         </w:rPr>
         <w:t xml:space="preserve"> </w:t>
       </w:r>
-      <w:proofErr w:type="gramStart"/>
-      <w:r>
-        <w:rPr>
-          <w:rFonts w:ascii="Helvetica" w:hAnsi="Helvetica" w:cs="Times New Roman"/>
-          <w:color w:val="58646D"/>
-          <w:sz w:val="21"/>
-          <w:szCs w:val="21"/>
-        </w:rPr>
-        <w:t>are</w:t>
-      </w:r>
-      <w:proofErr w:type="gramEnd"/>
-      <w:r>
-        <w:rPr>
-          <w:rFonts w:ascii="Helvetica" w:hAnsi="Helvetica" w:cs="Times New Roman"/>
-          <w:color w:val="58646D"/>
-          <w:sz w:val="21"/>
-          <w:szCs w:val="21"/>
-        </w:rPr>
-        <w:t xml:space="preserve"> reset</w:t>
-      </w:r>
-      <w:r>
-        <w:rPr>
-          <w:rFonts w:ascii="Helvetica" w:hAnsi="Helvetica" w:cs="Times New Roman"/>
-          <w:color w:val="58646D"/>
-          <w:sz w:val="21"/>
-          <w:szCs w:val="21"/>
-        </w:rPr>
-        <w:t xml:space="preserve"> in the </w:t>
-      </w:r>
-      <w:proofErr w:type="spellStart"/>
-      <w:r>
-        <w:rPr>
-          <w:rFonts w:ascii="Helvetica" w:hAnsi="Helvetica" w:cs="Times New Roman"/>
-          <w:color w:val="58646D"/>
-          <w:sz w:val="21"/>
-          <w:szCs w:val="21"/>
-        </w:rPr>
-        <w:t>start_game</w:t>
-      </w:r>
-      <w:proofErr w:type="spellEnd"/>
-      <w:r>
-        <w:rPr>
-          <w:rFonts w:ascii="Helvetica" w:hAnsi="Helvetica" w:cs="Times New Roman"/>
-          <w:color w:val="58646D"/>
-          <w:sz w:val="21"/>
-          <w:szCs w:val="21"/>
-        </w:rPr>
-        <w:t xml:space="preserve"> function</w:t>
-      </w:r>
-      <w:r>
-        <w:rPr>
-          <w:rFonts w:ascii="Helvetica" w:hAnsi="Helvetica" w:cs="Times New Roman"/>
-          <w:color w:val="58646D"/>
-          <w:sz w:val="21"/>
-          <w:szCs w:val="21"/>
-        </w:rPr>
-        <w:t>.</w:t>
-      </w:r>
-    </w:p>
-    <w:p>
-      <w:pPr>
+      <w:r>
+        <w:rPr>
+          <w:rFonts w:ascii="Helvetica" w:hAnsi="Helvetica" w:cs="Times New Roman"/>
+          <w:color w:val="58646D"/>
+          <w:sz w:val="21"/>
+          <w:szCs w:val="21"/>
+        </w:rPr>
+        <w:t xml:space="preserve">Yes. I could see the Agent consistently reaches the destination. </w:t>
+      </w:r>
+    </w:p>
+    <w:p>
+      <w:pPr>
+        <w:pStyle w:val="ListParagraph"/>
+        <w:numPr>
+          <w:ilvl w:val="0"/>
+          <w:numId w:val="6"/>
+        </w:numPr>
         <w:spacing w:after="225" w:line="357" w:lineRule="atLeast"/>
         <w:rPr>
           <w:rFonts w:ascii="Helvetica" w:hAnsi="Helvetica" w:cs="Times New Roman"/>
@@ -1816,9 +1594,33 @@
           <w:szCs w:val="21"/>
         </w:rPr>
       </w:pPr>
-    </w:p>
-    <w:p>
-      <w:pPr>
+      <w:r>
+        <w:rPr>
+          <w:rFonts w:ascii="Helvetica" w:hAnsi="Helvetica" w:cs="Times New Roman"/>
+          <w:b/>
+          <w:color w:val="58646D"/>
+          <w:sz w:val="21"/>
+          <w:szCs w:val="21"/>
+        </w:rPr>
+        <w:t xml:space="preserve">Improvements reported </w:t>
+      </w:r>
+      <w:r>
+        <w:rPr>
+          <w:rFonts w:ascii="Helvetica" w:hAnsi="Helvetica" w:cs="Times New Roman"/>
+          <w:color w:val="58646D"/>
+          <w:sz w:val="21"/>
+          <w:szCs w:val="21"/>
+        </w:rPr>
+        <w:t xml:space="preserve">-  </w:t>
+      </w:r>
+    </w:p>
+    <w:p>
+      <w:pPr>
+        <w:pStyle w:val="ListParagraph"/>
+        <w:numPr>
+          <w:ilvl w:val="0"/>
+          <w:numId w:val="7"/>
+        </w:numPr>
         <w:spacing w:after="225" w:line="357" w:lineRule="atLeast"/>
         <w:rPr>
           <w:rFonts w:ascii="Helvetica" w:hAnsi="Helvetica" w:cs="Times New Roman"/>
@@ -1834,20 +1636,25 @@
           <w:sz w:val="21"/>
           <w:szCs w:val="21"/>
         </w:rPr>
-        <w:t>Changes in behavior explained:</w:t>
-      </w:r>
-      <w:r>
-        <w:rPr>
-          <w:rFonts w:ascii="Helvetica" w:hAnsi="Helvetica" w:cs="Times New Roman"/>
-          <w:color w:val="58646D"/>
-          <w:sz w:val="21"/>
-          <w:szCs w:val="21"/>
-        </w:rPr>
-        <w:t xml:space="preserve"> </w:t>
-      </w:r>
-    </w:p>
-    <w:p>
-      <w:pPr>
+        <w:t xml:space="preserve">We want the Agent to explore less at random as it gains solid Q-values for states. So, we want the epsilon to be dynamically decreasing as the iterations increase. See line </w:t>
+      </w:r>
+      <w:r>
+        <w:rPr>
+          <w:rFonts w:ascii="Helvetica" w:hAnsi="Helvetica" w:cs="Times New Roman"/>
+          <w:color w:val="58646D"/>
+          <w:sz w:val="21"/>
+          <w:szCs w:val="21"/>
+        </w:rPr>
+        <w:t>91</w:t>
+      </w:r>
+    </w:p>
+    <w:p>
+      <w:pPr>
+        <w:pStyle w:val="ListParagraph"/>
+        <w:numPr>
+          <w:ilvl w:val="0"/>
+          <w:numId w:val="7"/>
+        </w:numPr>
         <w:spacing w:after="225" w:line="357" w:lineRule="atLeast"/>
         <w:rPr>
           <w:rFonts w:ascii="Helvetica" w:hAnsi="Helvetica" w:cs="Times New Roman"/>
@@ -1863,96 +1670,98 @@
           <w:sz w:val="21"/>
           <w:szCs w:val="21"/>
         </w:rPr>
-        <w:t xml:space="preserve">Between the original </w:t>
-      </w:r>
-      <w:proofErr w:type="spellStart"/>
-      <w:r>
-        <w:rPr>
-          <w:rFonts w:ascii="Helvetica" w:hAnsi="Helvetica" w:cs="Times New Roman"/>
-          <w:color w:val="58646D"/>
-          <w:sz w:val="21"/>
-          <w:szCs w:val="21"/>
-        </w:rPr>
-        <w:t>LearningAgent</w:t>
-      </w:r>
-      <w:proofErr w:type="spellEnd"/>
-      <w:r>
-        <w:rPr>
-          <w:rFonts w:ascii="Helvetica" w:hAnsi="Helvetica" w:cs="Times New Roman"/>
-          <w:color w:val="58646D"/>
-          <w:sz w:val="21"/>
-          <w:szCs w:val="21"/>
-        </w:rPr>
-        <w:t xml:space="preserve"> and </w:t>
-      </w:r>
-      <w:proofErr w:type="spellStart"/>
-      <w:r>
-        <w:rPr>
-          <w:rFonts w:ascii="Helvetica" w:hAnsi="Helvetica" w:cs="Times New Roman"/>
-          <w:color w:val="58646D"/>
-          <w:sz w:val="21"/>
-          <w:szCs w:val="21"/>
-        </w:rPr>
-        <w:t>QLearningAgent</w:t>
-      </w:r>
-      <w:proofErr w:type="spellEnd"/>
-      <w:r>
-        <w:rPr>
-          <w:rFonts w:ascii="Helvetica" w:hAnsi="Helvetica" w:cs="Times New Roman"/>
-          <w:color w:val="58646D"/>
-          <w:sz w:val="21"/>
-          <w:szCs w:val="21"/>
-        </w:rPr>
-        <w:t xml:space="preserve">, we </w:t>
-      </w:r>
-      <w:r>
-        <w:rPr>
-          <w:rFonts w:ascii="Helvetica" w:hAnsi="Helvetica" w:cs="Times New Roman"/>
-          <w:color w:val="58646D"/>
-          <w:sz w:val="21"/>
-          <w:szCs w:val="21"/>
-        </w:rPr>
-        <w:t>expect</w:t>
-      </w:r>
-      <w:r>
-        <w:rPr>
-          <w:rFonts w:ascii="Helvetica" w:hAnsi="Helvetica" w:cs="Times New Roman"/>
-          <w:color w:val="58646D"/>
-          <w:sz w:val="21"/>
-          <w:szCs w:val="21"/>
-        </w:rPr>
-        <w:t xml:space="preserve"> the random decisions decrease by 80%</w:t>
-      </w:r>
-      <w:r>
-        <w:rPr>
-          <w:rFonts w:ascii="Helvetica" w:hAnsi="Helvetica" w:cs="Times New Roman"/>
-          <w:color w:val="58646D"/>
-          <w:sz w:val="21"/>
-          <w:szCs w:val="21"/>
-        </w:rPr>
-        <w:t xml:space="preserve"> (by setting the epsilon to be at 0.2)</w:t>
-      </w:r>
-      <w:r>
-        <w:rPr>
-          <w:rFonts w:ascii="Helvetica" w:hAnsi="Helvetica" w:cs="Times New Roman"/>
-          <w:color w:val="58646D"/>
-          <w:sz w:val="21"/>
-          <w:szCs w:val="21"/>
-        </w:rPr>
-        <w:t>.</w:t>
-      </w:r>
-      <w:r>
-        <w:rPr>
-          <w:rFonts w:ascii="Helvetica" w:hAnsi="Helvetica" w:cs="Times New Roman"/>
-          <w:color w:val="58646D"/>
-          <w:sz w:val="21"/>
-          <w:szCs w:val="21"/>
-        </w:rPr>
-        <w:t xml:space="preserve"> The system now takes a methodical approach to update its knowledge on what action to take given a particular state to go towards destination.</w:t>
-      </w:r>
-    </w:p>
-    <w:p>
-      <w:pPr>
+        <w:t>I have attempted to iterate the simulation run with different learning rates [0.1,0.2,0.3,0.4,0.5,0.6,0.7,0.9,1.0]</w:t>
+      </w:r>
+      <w:r>
+        <w:rPr>
+          <w:rFonts w:ascii="Helvetica" w:hAnsi="Helvetica" w:cs="Times New Roman"/>
+          <w:color w:val="58646D"/>
+          <w:sz w:val="21"/>
+          <w:szCs w:val="21"/>
+        </w:rPr>
+        <w:t xml:space="preserve">, I </w:t>
+      </w:r>
+      <w:r>
+        <w:rPr>
+          <w:rFonts w:ascii="Helvetica" w:hAnsi="Helvetica" w:cs="Times New Roman"/>
+          <w:color w:val="58646D"/>
+          <w:sz w:val="21"/>
+          <w:szCs w:val="21"/>
+        </w:rPr>
+        <w:t xml:space="preserve">had to create two global arrays that helped </w:t>
+      </w:r>
+      <w:r>
+        <w:rPr>
+          <w:rFonts w:ascii="Helvetica" w:hAnsi="Helvetica" w:cs="Times New Roman"/>
+          <w:color w:val="58646D"/>
+          <w:sz w:val="21"/>
+          <w:szCs w:val="21"/>
+        </w:rPr>
+        <w:t xml:space="preserve">to see the variation of Learning Rate vs Avg. No. of Steps toward Goal and Learning Rate vs Avg/ Net Reward. I got </w:t>
+      </w:r>
+      <w:r>
+        <w:rPr>
+          <w:rFonts w:ascii="Helvetica" w:hAnsi="Helvetica" w:cs="Times New Roman"/>
+          <w:color w:val="58646D"/>
+          <w:sz w:val="21"/>
+          <w:szCs w:val="21"/>
+        </w:rPr>
+        <w:t>some</w:t>
+      </w:r>
+      <w:r>
+        <w:rPr>
+          <w:rFonts w:ascii="Helvetica" w:hAnsi="Helvetica" w:cs="Times New Roman"/>
+          <w:color w:val="58646D"/>
+          <w:sz w:val="21"/>
+          <w:szCs w:val="21"/>
+        </w:rPr>
+        <w:t xml:space="preserve"> input</w:t>
+      </w:r>
+      <w:r>
+        <w:rPr>
+          <w:rFonts w:ascii="Helvetica" w:hAnsi="Helvetica" w:cs="Times New Roman"/>
+          <w:color w:val="58646D"/>
+          <w:sz w:val="21"/>
+          <w:szCs w:val="21"/>
+        </w:rPr>
+        <w:t>s</w:t>
+      </w:r>
+      <w:r>
+        <w:rPr>
+          <w:rFonts w:ascii="Helvetica" w:hAnsi="Helvetica" w:cs="Times New Roman"/>
+          <w:color w:val="58646D"/>
+          <w:sz w:val="21"/>
+          <w:szCs w:val="21"/>
+        </w:rPr>
+        <w:t xml:space="preserve"> from this paper - </w:t>
+      </w:r>
+      <w:hyperlink r:id="rId5" w:history="1">
+        <w:r>
+          <w:rPr>
+            <w:rStyle w:val="Hyperlink"/>
+            <w:rFonts w:ascii="Calibri" w:hAnsi="Calibri"/>
+            <w:sz w:val="22"/>
+            <w:szCs w:val="22"/>
+          </w:rPr>
+          <w:t>http://www.jmlr.org/papers/volume5/evendar03a/evendar03a.pdf</w:t>
+        </w:r>
+      </w:hyperlink>
+      <w:r>
+        <w:rPr>
+          <w:rFonts w:ascii="Calibri" w:hAnsi="Calibri"/>
+          <w:sz w:val="22"/>
+          <w:szCs w:val="22"/>
+        </w:rPr>
+        <w:t xml:space="preserve">. I am leaning towards picking the policy that reaches the goal in less number of steps while increasing the avg. net reward.  </w:t>
+      </w:r>
+    </w:p>
+    <w:p>
+      <w:pPr>
+        <w:pStyle w:val="ListParagraph"/>
+        <w:numPr>
+          <w:ilvl w:val="0"/>
+          <w:numId w:val="7"/>
+        </w:numPr>
         <w:spacing w:after="225" w:line="357" w:lineRule="atLeast"/>
         <w:rPr>
           <w:rFonts w:ascii="Helvetica" w:hAnsi="Helvetica" w:cs="Times New Roman"/>
@@ -1961,1137 +1770,131 @@
           <w:szCs w:val="21"/>
         </w:rPr>
       </w:pPr>
-    </w:p>
-    <w:p>
-      <w:pPr>
-        <w:spacing w:after="225" w:line="357" w:lineRule="atLeast"/>
-        <w:rPr>
-          <w:rFonts w:ascii="Helvetica" w:hAnsi="Helvetica" w:cs="Times New Roman"/>
-          <w:color w:val="58646D"/>
-          <w:sz w:val="21"/>
-          <w:szCs w:val="21"/>
-        </w:rPr>
-      </w:pPr>
-    </w:p>
-    <w:p>
-      <w:pPr>
-        <w:spacing w:after="225" w:line="357" w:lineRule="atLeast"/>
-        <w:rPr>
-          <w:rFonts w:ascii="Helvetica" w:hAnsi="Helvetica" w:cs="Times New Roman"/>
-          <w:color w:val="58646D"/>
-          <w:sz w:val="21"/>
-          <w:szCs w:val="21"/>
-        </w:rPr>
-      </w:pPr>
-    </w:p>
-    <w:p>
-      <w:pPr>
-        <w:spacing w:after="225" w:line="357" w:lineRule="atLeast"/>
-        <w:rPr>
-          <w:rFonts w:ascii="Helvetica" w:hAnsi="Helvetica" w:cs="Times New Roman"/>
-          <w:color w:val="58646D"/>
-          <w:sz w:val="21"/>
-          <w:szCs w:val="21"/>
-        </w:rPr>
-      </w:pPr>
-      <w:r>
-        <w:rPr>
-          <w:rFonts w:ascii="Helvetica" w:hAnsi="Helvetica" w:cs="Times New Roman"/>
-          <w:color w:val="58646D"/>
-          <w:sz w:val="21"/>
-          <w:szCs w:val="21"/>
-        </w:rPr>
-        <w:t>Implement a basic driving agent</w:t>
-      </w:r>
-    </w:p>
-    <w:tbl>
-      <w:tblPr>
-        <w:tblW w:w="15360" w:type="dxa"/>
-        <w:tblCellMar>
-          <w:top w:w="15" w:type="dxa"/>
-          <w:left w:w="15" w:type="dxa"/>
-          <w:bottom w:w="15" w:type="dxa"/>
-          <w:right w:w="15" w:type="dxa"/>
-        </w:tblCellMar>
-        <w:tblLook w:val="04A0" w:firstRow="1" w:lastRow="0" w:firstColumn="1" w:lastColumn="0" w:noHBand="0" w:noVBand="1"/>
-      </w:tblPr>
-      <w:tblGrid>
-        <w:gridCol w:w="3825"/>
-        <w:gridCol w:w="11535"/>
-      </w:tblGrid>
-      <w:tr>
-        <w:trPr>
-          <w:tblHeader/>
-        </w:trPr>
-        <w:tc>
-          <w:tcPr>
-            <w:tcW w:w="3825" w:type="dxa"/>
-            <w:tcBorders>
-              <w:top w:val="nil"/>
-            </w:tcBorders>
-            <w:tcMar>
-              <w:top w:w="120" w:type="dxa"/>
-              <w:left w:w="120" w:type="dxa"/>
-              <w:bottom w:w="120" w:type="dxa"/>
-              <w:right w:w="120" w:type="dxa"/>
-            </w:tcMar>
-            <w:vAlign w:val="bottom"/>
-            <w:hideMark/>
-          </w:tcPr>
-          <w:p>
-            <w:pPr>
-              <w:spacing w:before="173" w:after="173"/>
-              <w:rPr>
-                <w:rFonts w:ascii="inherit" w:eastAsia="Times New Roman" w:hAnsi="inherit" w:cs="Times New Roman"/>
-                <w:caps/>
-                <w:color w:val="767676"/>
-                <w:sz w:val="18"/>
-                <w:szCs w:val="18"/>
-              </w:rPr>
-            </w:pPr>
-            <w:r>
-              <w:rPr>
-                <w:rFonts w:ascii="inherit" w:eastAsia="Times New Roman" w:hAnsi="inherit" w:cs="Times New Roman"/>
-                <w:caps/>
-                <w:color w:val="767676"/>
-                <w:sz w:val="18"/>
-                <w:szCs w:val="18"/>
-              </w:rPr>
-              <w:t>CRITERIA</w:t>
-            </w:r>
-          </w:p>
-        </w:tc>
-        <w:tc>
-          <w:tcPr>
-            <w:tcW w:w="0" w:type="auto"/>
-            <w:tcBorders>
-              <w:top w:val="nil"/>
-            </w:tcBorders>
-            <w:tcMar>
-              <w:top w:w="120" w:type="dxa"/>
-              <w:left w:w="120" w:type="dxa"/>
-              <w:bottom w:w="120" w:type="dxa"/>
-              <w:right w:w="120" w:type="dxa"/>
-            </w:tcMar>
-            <w:vAlign w:val="bottom"/>
-            <w:hideMark/>
-          </w:tcPr>
-          <w:p>
-            <w:pPr>
-              <w:spacing w:before="173" w:after="173"/>
-              <w:rPr>
-                <w:rFonts w:ascii="inherit" w:eastAsia="Times New Roman" w:hAnsi="inherit" w:cs="Times New Roman"/>
-                <w:caps/>
-                <w:color w:val="767676"/>
-                <w:sz w:val="18"/>
-                <w:szCs w:val="18"/>
-              </w:rPr>
-            </w:pPr>
-            <w:r>
-              <w:rPr>
-                <w:rFonts w:ascii="inherit" w:eastAsia="Times New Roman" w:hAnsi="inherit" w:cs="Times New Roman"/>
-                <w:caps/>
-                <w:color w:val="767676"/>
-                <w:sz w:val="18"/>
-                <w:szCs w:val="18"/>
-              </w:rPr>
-              <w:t>MEETS SPECIFICATIONS</w:t>
-            </w:r>
-          </w:p>
-        </w:tc>
-      </w:tr>
-      <w:tr>
-        <w:tc>
-          <w:tcPr>
-            <w:tcW w:w="3825" w:type="dxa"/>
-            <w:tcMar>
-              <w:top w:w="120" w:type="dxa"/>
-              <w:left w:w="120" w:type="dxa"/>
-              <w:bottom w:w="120" w:type="dxa"/>
-              <w:right w:w="120" w:type="dxa"/>
-            </w:tcMar>
-            <w:hideMark/>
-          </w:tcPr>
-          <w:p>
-            <w:pPr>
-              <w:spacing w:after="225"/>
-              <w:rPr>
-                <w:rFonts w:ascii="Times New Roman" w:hAnsi="Times New Roman" w:cs="Times New Roman"/>
-              </w:rPr>
-            </w:pPr>
-            <w:r>
-              <w:rPr>
-                <w:rFonts w:ascii="Times New Roman" w:hAnsi="Times New Roman" w:cs="Times New Roman"/>
-              </w:rPr>
-              <w:t>Agent accepts inputs</w:t>
-            </w:r>
-          </w:p>
-        </w:tc>
-        <w:tc>
-          <w:tcPr>
-            <w:tcW w:w="0" w:type="auto"/>
-            <w:tcMar>
-              <w:top w:w="120" w:type="dxa"/>
-              <w:left w:w="120" w:type="dxa"/>
-              <w:bottom w:w="120" w:type="dxa"/>
-              <w:right w:w="120" w:type="dxa"/>
-            </w:tcMar>
-            <w:hideMark/>
-          </w:tcPr>
-          <w:p>
-            <w:pPr>
-              <w:spacing w:after="225"/>
-              <w:rPr>
-                <w:rFonts w:ascii="Times New Roman" w:hAnsi="Times New Roman" w:cs="Times New Roman"/>
-              </w:rPr>
-            </w:pPr>
-            <w:r>
-              <w:rPr>
-                <w:rFonts w:ascii="Times New Roman" w:hAnsi="Times New Roman" w:cs="Times New Roman"/>
-              </w:rPr>
-              <w:t>Student is able to implement the desired interface to the agent that accepts specified inputs.</w:t>
-            </w:r>
-          </w:p>
-        </w:tc>
-      </w:tr>
-      <w:tr>
-        <w:tc>
-          <w:tcPr>
-            <w:tcW w:w="3825" w:type="dxa"/>
-            <w:tcMar>
-              <w:top w:w="120" w:type="dxa"/>
-              <w:left w:w="120" w:type="dxa"/>
-              <w:bottom w:w="120" w:type="dxa"/>
-              <w:right w:w="120" w:type="dxa"/>
-            </w:tcMar>
-            <w:hideMark/>
-          </w:tcPr>
-          <w:p>
-            <w:pPr>
-              <w:spacing w:after="225"/>
-              <w:rPr>
-                <w:rFonts w:ascii="Times New Roman" w:hAnsi="Times New Roman" w:cs="Times New Roman"/>
-              </w:rPr>
-            </w:pPr>
-            <w:r>
-              <w:rPr>
-                <w:rFonts w:ascii="Times New Roman" w:hAnsi="Times New Roman" w:cs="Times New Roman"/>
-              </w:rPr>
-              <w:t>Produces a valid output</w:t>
-            </w:r>
-          </w:p>
-        </w:tc>
-        <w:tc>
-          <w:tcPr>
-            <w:tcW w:w="0" w:type="auto"/>
-            <w:tcMar>
-              <w:top w:w="120" w:type="dxa"/>
-              <w:left w:w="120" w:type="dxa"/>
-              <w:bottom w:w="120" w:type="dxa"/>
-              <w:right w:w="120" w:type="dxa"/>
-            </w:tcMar>
-            <w:hideMark/>
-          </w:tcPr>
-          <w:p>
-            <w:pPr>
-              <w:spacing w:after="225"/>
-              <w:rPr>
-                <w:rFonts w:ascii="Times New Roman" w:hAnsi="Times New Roman" w:cs="Times New Roman"/>
-              </w:rPr>
-            </w:pPr>
-            <w:r>
-              <w:rPr>
-                <w:rFonts w:ascii="Times New Roman" w:hAnsi="Times New Roman" w:cs="Times New Roman"/>
-              </w:rPr>
-              <w:t>The driving agent produces a valid output (one of None, ‘forward’, ‘left’, ‘right’) in response to the inputs.</w:t>
-            </w:r>
-          </w:p>
-        </w:tc>
-      </w:tr>
-      <w:tr>
-        <w:tc>
-          <w:tcPr>
-            <w:tcW w:w="3825" w:type="dxa"/>
-            <w:tcMar>
-              <w:top w:w="120" w:type="dxa"/>
-              <w:left w:w="120" w:type="dxa"/>
-              <w:bottom w:w="120" w:type="dxa"/>
-              <w:right w:w="120" w:type="dxa"/>
-            </w:tcMar>
-            <w:hideMark/>
-          </w:tcPr>
-          <w:p>
-            <w:pPr>
-              <w:spacing w:after="225"/>
-              <w:rPr>
-                <w:rFonts w:ascii="Times New Roman" w:hAnsi="Times New Roman" w:cs="Times New Roman"/>
-              </w:rPr>
-            </w:pPr>
-            <w:r>
-              <w:rPr>
-                <w:rFonts w:ascii="Times New Roman" w:hAnsi="Times New Roman" w:cs="Times New Roman"/>
-              </w:rPr>
-              <w:t>Runs in simulator</w:t>
-            </w:r>
-          </w:p>
-        </w:tc>
-        <w:tc>
-          <w:tcPr>
-            <w:tcW w:w="0" w:type="auto"/>
-            <w:tcMar>
-              <w:top w:w="120" w:type="dxa"/>
-              <w:left w:w="120" w:type="dxa"/>
-              <w:bottom w:w="120" w:type="dxa"/>
-              <w:right w:w="120" w:type="dxa"/>
-            </w:tcMar>
-            <w:hideMark/>
-          </w:tcPr>
-          <w:p>
-            <w:pPr>
-              <w:spacing w:after="225"/>
-              <w:rPr>
-                <w:rFonts w:ascii="Times New Roman" w:hAnsi="Times New Roman" w:cs="Times New Roman"/>
-              </w:rPr>
-            </w:pPr>
-            <w:r>
-              <w:rPr>
-                <w:rFonts w:ascii="Times New Roman" w:hAnsi="Times New Roman" w:cs="Times New Roman"/>
-              </w:rPr>
-              <w:t>The driving agent runs in the simulator without errors. Rewards and penalties do not matter - it’s okay for the agent to make mistakes.</w:t>
-            </w:r>
-          </w:p>
-        </w:tc>
-      </w:tr>
-    </w:tbl>
-    <w:p>
-      <w:pPr>
-        <w:spacing w:after="225" w:line="357" w:lineRule="atLeast"/>
-        <w:rPr>
-          <w:rFonts w:ascii="Helvetica" w:hAnsi="Helvetica" w:cs="Times New Roman"/>
-          <w:color w:val="58646D"/>
-          <w:sz w:val="21"/>
-          <w:szCs w:val="21"/>
-        </w:rPr>
-      </w:pPr>
-      <w:r>
-        <w:rPr>
-          <w:rFonts w:ascii="Helvetica" w:hAnsi="Helvetica" w:cs="Times New Roman"/>
-          <w:color w:val="58646D"/>
-          <w:sz w:val="21"/>
-          <w:szCs w:val="21"/>
-        </w:rPr>
-        <w:t>Identify and update state</w:t>
-      </w:r>
-    </w:p>
-    <w:tbl>
-      <w:tblPr>
-        <w:tblW w:w="15360" w:type="dxa"/>
-        <w:tblCellMar>
-          <w:top w:w="15" w:type="dxa"/>
-          <w:left w:w="15" w:type="dxa"/>
-          <w:bottom w:w="15" w:type="dxa"/>
-          <w:right w:w="15" w:type="dxa"/>
-        </w:tblCellMar>
-        <w:tblLook w:val="04A0" w:firstRow="1" w:lastRow="0" w:firstColumn="1" w:lastColumn="0" w:noHBand="0" w:noVBand="1"/>
-      </w:tblPr>
-      <w:tblGrid>
-        <w:gridCol w:w="3825"/>
-        <w:gridCol w:w="11535"/>
-      </w:tblGrid>
-      <w:tr>
-        <w:trPr>
-          <w:tblHeader/>
-        </w:trPr>
-        <w:tc>
-          <w:tcPr>
-            <w:tcW w:w="3825" w:type="dxa"/>
-            <w:tcBorders>
-              <w:top w:val="nil"/>
-            </w:tcBorders>
-            <w:tcMar>
-              <w:top w:w="120" w:type="dxa"/>
-              <w:left w:w="120" w:type="dxa"/>
-              <w:bottom w:w="120" w:type="dxa"/>
-              <w:right w:w="120" w:type="dxa"/>
-            </w:tcMar>
-            <w:vAlign w:val="bottom"/>
-            <w:hideMark/>
-          </w:tcPr>
-          <w:p>
-            <w:pPr>
-              <w:spacing w:before="173" w:after="173"/>
-              <w:rPr>
-                <w:rFonts w:ascii="inherit" w:eastAsia="Times New Roman" w:hAnsi="inherit" w:cs="Times New Roman"/>
-                <w:caps/>
-                <w:color w:val="767676"/>
-                <w:sz w:val="18"/>
-                <w:szCs w:val="18"/>
-              </w:rPr>
-            </w:pPr>
-            <w:r>
-              <w:rPr>
-                <w:rFonts w:ascii="inherit" w:eastAsia="Times New Roman" w:hAnsi="inherit" w:cs="Times New Roman"/>
-                <w:caps/>
-                <w:color w:val="767676"/>
-                <w:sz w:val="18"/>
-                <w:szCs w:val="18"/>
-              </w:rPr>
-              <w:t>CRITERIA</w:t>
-            </w:r>
-          </w:p>
-        </w:tc>
-        <w:tc>
-          <w:tcPr>
-            <w:tcW w:w="0" w:type="auto"/>
-            <w:tcBorders>
-              <w:top w:val="nil"/>
-            </w:tcBorders>
-            <w:tcMar>
-              <w:top w:w="120" w:type="dxa"/>
-              <w:left w:w="120" w:type="dxa"/>
-              <w:bottom w:w="120" w:type="dxa"/>
-              <w:right w:w="120" w:type="dxa"/>
-            </w:tcMar>
-            <w:vAlign w:val="bottom"/>
-            <w:hideMark/>
-          </w:tcPr>
-          <w:p>
-            <w:pPr>
-              <w:spacing w:before="173" w:after="173"/>
-              <w:rPr>
-                <w:rFonts w:ascii="inherit" w:eastAsia="Times New Roman" w:hAnsi="inherit" w:cs="Times New Roman"/>
-                <w:caps/>
-                <w:color w:val="767676"/>
-                <w:sz w:val="18"/>
-                <w:szCs w:val="18"/>
-              </w:rPr>
-            </w:pPr>
-            <w:r>
-              <w:rPr>
-                <w:rFonts w:ascii="inherit" w:eastAsia="Times New Roman" w:hAnsi="inherit" w:cs="Times New Roman"/>
-                <w:caps/>
-                <w:color w:val="767676"/>
-                <w:sz w:val="18"/>
-                <w:szCs w:val="18"/>
-              </w:rPr>
-              <w:t>MEETS SPECIFICATIONS</w:t>
-            </w:r>
-          </w:p>
-        </w:tc>
-      </w:tr>
-      <w:tr>
-        <w:tc>
-          <w:tcPr>
-            <w:tcW w:w="3825" w:type="dxa"/>
-            <w:tcMar>
-              <w:top w:w="120" w:type="dxa"/>
-              <w:left w:w="120" w:type="dxa"/>
-              <w:bottom w:w="120" w:type="dxa"/>
-              <w:right w:w="120" w:type="dxa"/>
-            </w:tcMar>
-            <w:hideMark/>
-          </w:tcPr>
-          <w:p>
-            <w:pPr>
-              <w:spacing w:after="225"/>
-              <w:rPr>
-                <w:rFonts w:ascii="Times New Roman" w:hAnsi="Times New Roman" w:cs="Times New Roman"/>
-              </w:rPr>
-            </w:pPr>
-            <w:r>
-              <w:rPr>
-                <w:rFonts w:ascii="Times New Roman" w:hAnsi="Times New Roman" w:cs="Times New Roman"/>
-              </w:rPr>
-              <w:t>Reasonable states identified</w:t>
-            </w:r>
-          </w:p>
-        </w:tc>
-        <w:tc>
-          <w:tcPr>
-            <w:tcW w:w="0" w:type="auto"/>
-            <w:tcMar>
-              <w:top w:w="120" w:type="dxa"/>
-              <w:left w:w="120" w:type="dxa"/>
-              <w:bottom w:w="120" w:type="dxa"/>
-              <w:right w:w="120" w:type="dxa"/>
-            </w:tcMar>
-            <w:hideMark/>
-          </w:tcPr>
-          <w:p>
-            <w:pPr>
-              <w:spacing w:after="225"/>
-              <w:rPr>
-                <w:rFonts w:ascii="Times New Roman" w:hAnsi="Times New Roman" w:cs="Times New Roman"/>
-              </w:rPr>
-            </w:pPr>
-            <w:r>
-              <w:rPr>
-                <w:rFonts w:ascii="Times New Roman" w:hAnsi="Times New Roman" w:cs="Times New Roman"/>
-              </w:rPr>
-              <w:t>Student has identified states that model the driving agent and environment, along with a sound justification.</w:t>
-            </w:r>
-          </w:p>
-        </w:tc>
-      </w:tr>
-      <w:tr>
-        <w:tc>
-          <w:tcPr>
-            <w:tcW w:w="3825" w:type="dxa"/>
-            <w:tcMar>
-              <w:top w:w="120" w:type="dxa"/>
-              <w:left w:w="120" w:type="dxa"/>
-              <w:bottom w:w="120" w:type="dxa"/>
-              <w:right w:w="120" w:type="dxa"/>
-            </w:tcMar>
-            <w:hideMark/>
-          </w:tcPr>
-          <w:p>
-            <w:pPr>
-              <w:spacing w:after="225"/>
-              <w:rPr>
-                <w:rFonts w:ascii="Times New Roman" w:hAnsi="Times New Roman" w:cs="Times New Roman"/>
-              </w:rPr>
-            </w:pPr>
-            <w:r>
-              <w:rPr>
-                <w:rFonts w:ascii="Times New Roman" w:hAnsi="Times New Roman" w:cs="Times New Roman"/>
-              </w:rPr>
-              <w:t>Agent updates state</w:t>
-            </w:r>
-          </w:p>
-        </w:tc>
-        <w:tc>
-          <w:tcPr>
-            <w:tcW w:w="0" w:type="auto"/>
-            <w:tcMar>
-              <w:top w:w="120" w:type="dxa"/>
-              <w:left w:w="120" w:type="dxa"/>
-              <w:bottom w:w="120" w:type="dxa"/>
-              <w:right w:w="120" w:type="dxa"/>
-            </w:tcMar>
-            <w:hideMark/>
-          </w:tcPr>
-          <w:p>
-            <w:pPr>
-              <w:spacing w:after="225"/>
-              <w:rPr>
-                <w:rFonts w:ascii="Times New Roman" w:hAnsi="Times New Roman" w:cs="Times New Roman"/>
-              </w:rPr>
-            </w:pPr>
-            <w:r>
-              <w:rPr>
-                <w:rFonts w:ascii="Times New Roman" w:hAnsi="Times New Roman" w:cs="Times New Roman"/>
-              </w:rPr>
-              <w:t>The driving agent updates its state when running, based on current input. The exact state does not matter, and need not be correlated with inputs, but it should change during a run.</w:t>
-            </w:r>
-          </w:p>
-        </w:tc>
-      </w:tr>
-    </w:tbl>
-    <w:p>
-      <w:pPr>
-        <w:spacing w:after="225" w:line="357" w:lineRule="atLeast"/>
-        <w:rPr>
-          <w:rFonts w:ascii="Helvetica" w:hAnsi="Helvetica" w:cs="Times New Roman"/>
-          <w:color w:val="58646D"/>
-          <w:sz w:val="21"/>
-          <w:szCs w:val="21"/>
-        </w:rPr>
-      </w:pPr>
-      <w:r>
-        <w:rPr>
-          <w:rFonts w:ascii="Helvetica" w:hAnsi="Helvetica" w:cs="Times New Roman"/>
-          <w:color w:val="58646D"/>
-          <w:sz w:val="21"/>
-          <w:szCs w:val="21"/>
-        </w:rPr>
-        <w:t>Implement Q-Learning</w:t>
-      </w:r>
-    </w:p>
-    <w:tbl>
-      <w:tblPr>
-        <w:tblW w:w="15360" w:type="dxa"/>
-        <w:tblCellMar>
-          <w:top w:w="15" w:type="dxa"/>
-          <w:left w:w="15" w:type="dxa"/>
-          <w:bottom w:w="15" w:type="dxa"/>
-          <w:right w:w="15" w:type="dxa"/>
-        </w:tblCellMar>
-        <w:tblLook w:val="04A0" w:firstRow="1" w:lastRow="0" w:firstColumn="1" w:lastColumn="0" w:noHBand="0" w:noVBand="1"/>
-      </w:tblPr>
-      <w:tblGrid>
-        <w:gridCol w:w="3825"/>
-        <w:gridCol w:w="11535"/>
-      </w:tblGrid>
-      <w:tr>
-        <w:trPr>
-          <w:tblHeader/>
-        </w:trPr>
-        <w:tc>
-          <w:tcPr>
-            <w:tcW w:w="3825" w:type="dxa"/>
-            <w:tcBorders>
-              <w:top w:val="nil"/>
-            </w:tcBorders>
-            <w:tcMar>
-              <w:top w:w="120" w:type="dxa"/>
-              <w:left w:w="120" w:type="dxa"/>
-              <w:bottom w:w="120" w:type="dxa"/>
-              <w:right w:w="120" w:type="dxa"/>
-            </w:tcMar>
-            <w:vAlign w:val="bottom"/>
-            <w:hideMark/>
-          </w:tcPr>
-          <w:p>
-            <w:pPr>
-              <w:spacing w:before="173" w:after="173"/>
-              <w:rPr>
-                <w:rFonts w:ascii="inherit" w:eastAsia="Times New Roman" w:hAnsi="inherit" w:cs="Times New Roman"/>
-                <w:caps/>
-                <w:color w:val="767676"/>
-                <w:sz w:val="18"/>
-                <w:szCs w:val="18"/>
-              </w:rPr>
-            </w:pPr>
-            <w:r>
-              <w:rPr>
-                <w:rFonts w:ascii="inherit" w:eastAsia="Times New Roman" w:hAnsi="inherit" w:cs="Times New Roman"/>
-                <w:caps/>
-                <w:color w:val="767676"/>
-                <w:sz w:val="18"/>
-                <w:szCs w:val="18"/>
-              </w:rPr>
-              <w:t>CRITERIA</w:t>
-            </w:r>
-          </w:p>
-        </w:tc>
-        <w:tc>
-          <w:tcPr>
-            <w:tcW w:w="0" w:type="auto"/>
-            <w:tcBorders>
-              <w:top w:val="nil"/>
-            </w:tcBorders>
-            <w:tcMar>
-              <w:top w:w="120" w:type="dxa"/>
-              <w:left w:w="120" w:type="dxa"/>
-              <w:bottom w:w="120" w:type="dxa"/>
-              <w:right w:w="120" w:type="dxa"/>
-            </w:tcMar>
-            <w:vAlign w:val="bottom"/>
-            <w:hideMark/>
-          </w:tcPr>
-          <w:p>
-            <w:pPr>
-              <w:spacing w:before="173" w:after="173"/>
-              <w:rPr>
-                <w:rFonts w:ascii="inherit" w:eastAsia="Times New Roman" w:hAnsi="inherit" w:cs="Times New Roman"/>
-                <w:caps/>
-                <w:color w:val="767676"/>
-                <w:sz w:val="18"/>
-                <w:szCs w:val="18"/>
-              </w:rPr>
-            </w:pPr>
-            <w:r>
-              <w:rPr>
-                <w:rFonts w:ascii="inherit" w:eastAsia="Times New Roman" w:hAnsi="inherit" w:cs="Times New Roman"/>
-                <w:caps/>
-                <w:color w:val="767676"/>
-                <w:sz w:val="18"/>
-                <w:szCs w:val="18"/>
-              </w:rPr>
-              <w:t>MEETS SPECIFICATIONS</w:t>
-            </w:r>
-          </w:p>
-        </w:tc>
-      </w:tr>
-      <w:tr>
-        <w:tc>
-          <w:tcPr>
-            <w:tcW w:w="3825" w:type="dxa"/>
-            <w:tcMar>
-              <w:top w:w="120" w:type="dxa"/>
-              <w:left w:w="120" w:type="dxa"/>
-              <w:bottom w:w="120" w:type="dxa"/>
-              <w:right w:w="120" w:type="dxa"/>
-            </w:tcMar>
-            <w:hideMark/>
-          </w:tcPr>
-          <w:p>
-            <w:pPr>
-              <w:spacing w:after="225"/>
-              <w:rPr>
-                <w:rFonts w:ascii="Times New Roman" w:hAnsi="Times New Roman" w:cs="Times New Roman"/>
-              </w:rPr>
-            </w:pPr>
-            <w:r>
-              <w:rPr>
-                <w:rFonts w:ascii="Times New Roman" w:hAnsi="Times New Roman" w:cs="Times New Roman"/>
-              </w:rPr>
-              <w:t>Agent updates Q-values</w:t>
-            </w:r>
-          </w:p>
-        </w:tc>
-        <w:tc>
-          <w:tcPr>
-            <w:tcW w:w="0" w:type="auto"/>
-            <w:tcMar>
-              <w:top w:w="120" w:type="dxa"/>
-              <w:left w:w="120" w:type="dxa"/>
-              <w:bottom w:w="120" w:type="dxa"/>
-              <w:right w:w="120" w:type="dxa"/>
-            </w:tcMar>
-            <w:hideMark/>
-          </w:tcPr>
-          <w:p>
-            <w:pPr>
-              <w:spacing w:after="225"/>
-              <w:rPr>
-                <w:rFonts w:ascii="Times New Roman" w:hAnsi="Times New Roman" w:cs="Times New Roman"/>
-              </w:rPr>
-            </w:pPr>
-            <w:r>
-              <w:rPr>
-                <w:rFonts w:ascii="Times New Roman" w:hAnsi="Times New Roman" w:cs="Times New Roman"/>
-              </w:rPr>
-              <w:t xml:space="preserve">The driving agent updates a table/mapping of Q-values correctly, </w:t>
-            </w:r>
-          </w:p>
-          <w:p>
-            <w:pPr>
-              <w:spacing w:after="225"/>
-              <w:rPr>
-                <w:rFonts w:ascii="Times New Roman" w:hAnsi="Times New Roman" w:cs="Times New Roman"/>
-              </w:rPr>
-            </w:pPr>
-            <w:r>
-              <w:rPr>
-                <w:rFonts w:ascii="Times New Roman" w:hAnsi="Times New Roman" w:cs="Times New Roman"/>
-              </w:rPr>
-              <w:t>implementing the Q-Learning algorithm.</w:t>
-            </w:r>
-          </w:p>
-        </w:tc>
-      </w:tr>
-      <w:tr>
-        <w:tc>
-          <w:tcPr>
-            <w:tcW w:w="3825" w:type="dxa"/>
-            <w:tcMar>
-              <w:top w:w="120" w:type="dxa"/>
-              <w:left w:w="120" w:type="dxa"/>
-              <w:bottom w:w="120" w:type="dxa"/>
-              <w:right w:w="120" w:type="dxa"/>
-            </w:tcMar>
-            <w:hideMark/>
-          </w:tcPr>
-          <w:p>
-            <w:pPr>
-              <w:spacing w:after="225"/>
-              <w:rPr>
-                <w:rFonts w:ascii="Times New Roman" w:hAnsi="Times New Roman" w:cs="Times New Roman"/>
-              </w:rPr>
-            </w:pPr>
-            <w:r>
-              <w:rPr>
-                <w:rFonts w:ascii="Times New Roman" w:hAnsi="Times New Roman" w:cs="Times New Roman"/>
-              </w:rPr>
-              <w:t>Picks the best action</w:t>
-            </w:r>
-          </w:p>
-        </w:tc>
-        <w:tc>
-          <w:tcPr>
-            <w:tcW w:w="0" w:type="auto"/>
-            <w:tcMar>
-              <w:top w:w="120" w:type="dxa"/>
-              <w:left w:w="120" w:type="dxa"/>
-              <w:bottom w:w="120" w:type="dxa"/>
-              <w:right w:w="120" w:type="dxa"/>
-            </w:tcMar>
-            <w:hideMark/>
-          </w:tcPr>
-          <w:p>
-            <w:pPr>
-              <w:spacing w:after="225"/>
-              <w:rPr>
-                <w:rFonts w:ascii="Times New Roman" w:hAnsi="Times New Roman" w:cs="Times New Roman"/>
-              </w:rPr>
-            </w:pPr>
-            <w:r>
-              <w:rPr>
-                <w:rFonts w:ascii="Times New Roman" w:hAnsi="Times New Roman" w:cs="Times New Roman"/>
-              </w:rPr>
-              <w:t xml:space="preserve">Given the current set of Q-values for a state, it picks the </w:t>
-            </w:r>
-          </w:p>
-          <w:p>
-            <w:pPr>
-              <w:spacing w:after="225"/>
-              <w:rPr>
-                <w:rFonts w:ascii="Times New Roman" w:hAnsi="Times New Roman" w:cs="Times New Roman"/>
-              </w:rPr>
-            </w:pPr>
-            <w:r>
-              <w:rPr>
-                <w:rFonts w:ascii="Times New Roman" w:hAnsi="Times New Roman" w:cs="Times New Roman"/>
-              </w:rPr>
-              <w:t>best available action.</w:t>
-            </w:r>
-          </w:p>
-        </w:tc>
-      </w:tr>
-      <w:tr>
-        <w:tc>
-          <w:tcPr>
-            <w:tcW w:w="3825" w:type="dxa"/>
-            <w:tcMar>
-              <w:top w:w="120" w:type="dxa"/>
-              <w:left w:w="120" w:type="dxa"/>
-              <w:bottom w:w="120" w:type="dxa"/>
-              <w:right w:w="120" w:type="dxa"/>
-            </w:tcMar>
-            <w:hideMark/>
-          </w:tcPr>
-          <w:p>
-            <w:pPr>
-              <w:spacing w:after="225"/>
-              <w:rPr>
-                <w:rFonts w:ascii="Times New Roman" w:hAnsi="Times New Roman" w:cs="Times New Roman"/>
-              </w:rPr>
-            </w:pPr>
-            <w:r>
-              <w:rPr>
-                <w:rFonts w:ascii="Times New Roman" w:hAnsi="Times New Roman" w:cs="Times New Roman"/>
-              </w:rPr>
-              <w:t>Changes in behavior explained</w:t>
-            </w:r>
-          </w:p>
-        </w:tc>
-        <w:tc>
-          <w:tcPr>
-            <w:tcW w:w="0" w:type="auto"/>
-            <w:tcMar>
-              <w:top w:w="120" w:type="dxa"/>
-              <w:left w:w="120" w:type="dxa"/>
-              <w:bottom w:w="120" w:type="dxa"/>
-              <w:right w:w="120" w:type="dxa"/>
-            </w:tcMar>
-            <w:hideMark/>
-          </w:tcPr>
-          <w:p>
-            <w:pPr>
-              <w:spacing w:after="225"/>
-              <w:rPr>
-                <w:rFonts w:ascii="Times New Roman" w:hAnsi="Times New Roman" w:cs="Times New Roman"/>
-              </w:rPr>
-            </w:pPr>
-            <w:r>
-              <w:rPr>
-                <w:rFonts w:ascii="Times New Roman" w:hAnsi="Times New Roman" w:cs="Times New Roman"/>
-              </w:rPr>
-              <w:t xml:space="preserve">Student has reported the changes in behavior observed, and </w:t>
-            </w:r>
-          </w:p>
-          <w:p>
-            <w:pPr>
-              <w:spacing w:after="225"/>
-              <w:rPr>
-                <w:rFonts w:ascii="Times New Roman" w:hAnsi="Times New Roman" w:cs="Times New Roman"/>
-              </w:rPr>
-            </w:pPr>
-            <w:r>
-              <w:rPr>
-                <w:rFonts w:ascii="Times New Roman" w:hAnsi="Times New Roman" w:cs="Times New Roman"/>
-              </w:rPr>
-              <w:t>provided a reasonable explanation for them.</w:t>
-            </w:r>
-          </w:p>
-        </w:tc>
-      </w:tr>
-    </w:tbl>
-    <w:p>
-      <w:pPr>
-        <w:spacing w:after="225" w:line="357" w:lineRule="atLeast"/>
-        <w:rPr>
-          <w:rFonts w:ascii="Helvetica" w:hAnsi="Helvetica" w:cs="Times New Roman"/>
-          <w:color w:val="58646D"/>
-          <w:sz w:val="21"/>
-          <w:szCs w:val="21"/>
-        </w:rPr>
-      </w:pPr>
-      <w:r>
-        <w:rPr>
-          <w:rFonts w:ascii="Helvetica" w:hAnsi="Helvetica" w:cs="Times New Roman"/>
-          <w:color w:val="58646D"/>
-          <w:sz w:val="21"/>
-          <w:szCs w:val="21"/>
-        </w:rPr>
-        <w:t>Enhance the driving agent</w:t>
-      </w:r>
-    </w:p>
-    <w:tbl>
-      <w:tblPr>
-        <w:tblW w:w="15360" w:type="dxa"/>
-        <w:tblCellMar>
-          <w:top w:w="15" w:type="dxa"/>
-          <w:left w:w="15" w:type="dxa"/>
-          <w:bottom w:w="15" w:type="dxa"/>
-          <w:right w:w="15" w:type="dxa"/>
-        </w:tblCellMar>
-        <w:tblLook w:val="04A0" w:firstRow="1" w:lastRow="0" w:firstColumn="1" w:lastColumn="0" w:noHBand="0" w:noVBand="1"/>
-      </w:tblPr>
-      <w:tblGrid>
-        <w:gridCol w:w="3825"/>
-        <w:gridCol w:w="11535"/>
-      </w:tblGrid>
-      <w:tr>
-        <w:trPr>
-          <w:tblHeader/>
-        </w:trPr>
-        <w:tc>
-          <w:tcPr>
-            <w:tcW w:w="3825" w:type="dxa"/>
-            <w:tcBorders>
-              <w:top w:val="nil"/>
-            </w:tcBorders>
-            <w:tcMar>
-              <w:top w:w="120" w:type="dxa"/>
-              <w:left w:w="120" w:type="dxa"/>
-              <w:bottom w:w="120" w:type="dxa"/>
-              <w:right w:w="120" w:type="dxa"/>
-            </w:tcMar>
-            <w:vAlign w:val="bottom"/>
-            <w:hideMark/>
-          </w:tcPr>
-          <w:p>
-            <w:pPr>
-              <w:spacing w:before="173" w:after="173"/>
-              <w:rPr>
-                <w:rFonts w:ascii="inherit" w:eastAsia="Times New Roman" w:hAnsi="inherit" w:cs="Times New Roman"/>
-                <w:caps/>
-                <w:color w:val="767676"/>
-                <w:sz w:val="18"/>
-                <w:szCs w:val="18"/>
-              </w:rPr>
-            </w:pPr>
-            <w:r>
-              <w:rPr>
-                <w:rFonts w:ascii="inherit" w:eastAsia="Times New Roman" w:hAnsi="inherit" w:cs="Times New Roman"/>
-                <w:caps/>
-                <w:color w:val="767676"/>
-                <w:sz w:val="18"/>
-                <w:szCs w:val="18"/>
-              </w:rPr>
-              <w:t>CRITERIA</w:t>
-            </w:r>
-          </w:p>
-        </w:tc>
-        <w:tc>
-          <w:tcPr>
-            <w:tcW w:w="0" w:type="auto"/>
-            <w:tcBorders>
-              <w:top w:val="nil"/>
-            </w:tcBorders>
-            <w:tcMar>
-              <w:top w:w="120" w:type="dxa"/>
-              <w:left w:w="120" w:type="dxa"/>
-              <w:bottom w:w="120" w:type="dxa"/>
-              <w:right w:w="120" w:type="dxa"/>
-            </w:tcMar>
-            <w:vAlign w:val="bottom"/>
-            <w:hideMark/>
-          </w:tcPr>
-          <w:p>
-            <w:pPr>
-              <w:spacing w:before="173" w:after="173"/>
-              <w:rPr>
-                <w:rFonts w:ascii="inherit" w:eastAsia="Times New Roman" w:hAnsi="inherit" w:cs="Times New Roman"/>
-                <w:caps/>
-                <w:color w:val="767676"/>
-                <w:sz w:val="18"/>
-                <w:szCs w:val="18"/>
-              </w:rPr>
-            </w:pPr>
-            <w:r>
-              <w:rPr>
-                <w:rFonts w:ascii="inherit" w:eastAsia="Times New Roman" w:hAnsi="inherit" w:cs="Times New Roman"/>
-                <w:caps/>
-                <w:color w:val="767676"/>
-                <w:sz w:val="18"/>
-                <w:szCs w:val="18"/>
-              </w:rPr>
-              <w:t>MEETS SPECIFICATIONS</w:t>
-            </w:r>
-          </w:p>
-        </w:tc>
-      </w:tr>
-      <w:tr>
-        <w:tc>
-          <w:tcPr>
-            <w:tcW w:w="3825" w:type="dxa"/>
-            <w:tcMar>
-              <w:top w:w="120" w:type="dxa"/>
-              <w:left w:w="120" w:type="dxa"/>
-              <w:bottom w:w="120" w:type="dxa"/>
-              <w:right w:w="120" w:type="dxa"/>
-            </w:tcMar>
-            <w:hideMark/>
-          </w:tcPr>
-          <w:p>
-            <w:pPr>
-              <w:spacing w:after="225"/>
-              <w:rPr>
-                <w:rFonts w:ascii="Times New Roman" w:hAnsi="Times New Roman" w:cs="Times New Roman"/>
-              </w:rPr>
-            </w:pPr>
-            <w:r>
-              <w:rPr>
-                <w:rFonts w:ascii="Times New Roman" w:hAnsi="Times New Roman" w:cs="Times New Roman"/>
-              </w:rPr>
-              <w:t>Agent learns a feasible policy within 100 trials</w:t>
-            </w:r>
-          </w:p>
-        </w:tc>
-        <w:tc>
-          <w:tcPr>
-            <w:tcW w:w="0" w:type="auto"/>
-            <w:tcMar>
-              <w:top w:w="120" w:type="dxa"/>
-              <w:left w:w="120" w:type="dxa"/>
-              <w:bottom w:w="120" w:type="dxa"/>
-              <w:right w:w="120" w:type="dxa"/>
-            </w:tcMar>
-            <w:hideMark/>
-          </w:tcPr>
-          <w:p>
-            <w:pPr>
-              <w:spacing w:after="225"/>
-              <w:rPr>
-                <w:rFonts w:ascii="Times New Roman" w:hAnsi="Times New Roman" w:cs="Times New Roman"/>
-              </w:rPr>
-            </w:pPr>
-            <w:r>
-              <w:rPr>
-                <w:rFonts w:ascii="Times New Roman" w:hAnsi="Times New Roman" w:cs="Times New Roman"/>
-              </w:rPr>
-              <w:t>The driving agent is able to consistently reach the destination within allotted time, with net reward remaining positive.</w:t>
-            </w:r>
-          </w:p>
-        </w:tc>
-      </w:tr>
-      <w:tr>
-        <w:tc>
-          <w:tcPr>
-            <w:tcW w:w="3825" w:type="dxa"/>
-            <w:tcMar>
-              <w:top w:w="120" w:type="dxa"/>
-              <w:left w:w="120" w:type="dxa"/>
-              <w:bottom w:w="120" w:type="dxa"/>
-              <w:right w:w="120" w:type="dxa"/>
-            </w:tcMar>
-            <w:hideMark/>
-          </w:tcPr>
-          <w:p>
-            <w:pPr>
-              <w:spacing w:after="225"/>
-              <w:rPr>
-                <w:rFonts w:ascii="Times New Roman" w:hAnsi="Times New Roman" w:cs="Times New Roman"/>
-              </w:rPr>
-            </w:pPr>
-            <w:r>
-              <w:rPr>
-                <w:rFonts w:ascii="Times New Roman" w:hAnsi="Times New Roman" w:cs="Times New Roman"/>
-              </w:rPr>
-              <w:t>Improvements reported</w:t>
-            </w:r>
-          </w:p>
-        </w:tc>
-        <w:tc>
-          <w:tcPr>
-            <w:tcW w:w="0" w:type="auto"/>
-            <w:tcMar>
-              <w:top w:w="120" w:type="dxa"/>
-              <w:left w:w="120" w:type="dxa"/>
-              <w:bottom w:w="120" w:type="dxa"/>
-              <w:right w:w="120" w:type="dxa"/>
-            </w:tcMar>
-            <w:hideMark/>
-          </w:tcPr>
-          <w:p>
-            <w:pPr>
-              <w:spacing w:after="225"/>
-              <w:rPr>
-                <w:rFonts w:ascii="Times New Roman" w:hAnsi="Times New Roman" w:cs="Times New Roman"/>
-              </w:rPr>
-            </w:pPr>
-            <w:r>
-              <w:rPr>
-                <w:rFonts w:ascii="Times New Roman" w:hAnsi="Times New Roman" w:cs="Times New Roman"/>
-              </w:rPr>
-              <w:t>Specific improvements made by the student beyond the basic Q-Learning implementation have been reported, including at least one parameter that was tuned along with the values tested. The corresponding results for each value are also reported.</w:t>
-            </w:r>
-          </w:p>
-        </w:tc>
-      </w:tr>
-      <w:tr>
-        <w:tc>
-          <w:tcPr>
-            <w:tcW w:w="3825" w:type="dxa"/>
-            <w:tcMar>
-              <w:top w:w="120" w:type="dxa"/>
-              <w:left w:w="120" w:type="dxa"/>
-              <w:bottom w:w="120" w:type="dxa"/>
-              <w:right w:w="120" w:type="dxa"/>
-            </w:tcMar>
-            <w:hideMark/>
-          </w:tcPr>
-          <w:p>
-            <w:pPr>
-              <w:spacing w:after="225"/>
-              <w:rPr>
-                <w:rFonts w:ascii="Times New Roman" w:hAnsi="Times New Roman" w:cs="Times New Roman"/>
-              </w:rPr>
-            </w:pPr>
-            <w:r>
-              <w:rPr>
-                <w:rFonts w:ascii="Times New Roman" w:hAnsi="Times New Roman" w:cs="Times New Roman"/>
-              </w:rPr>
-              <w:t>Final agent performance discussed</w:t>
-            </w:r>
-          </w:p>
-        </w:tc>
-        <w:tc>
-          <w:tcPr>
-            <w:tcW w:w="0" w:type="auto"/>
-            <w:tcMar>
-              <w:top w:w="120" w:type="dxa"/>
-              <w:left w:w="120" w:type="dxa"/>
-              <w:bottom w:w="120" w:type="dxa"/>
-              <w:right w:w="120" w:type="dxa"/>
-            </w:tcMar>
-            <w:hideMark/>
-          </w:tcPr>
-          <w:p>
-            <w:pPr>
-              <w:spacing w:after="225"/>
-              <w:rPr>
-                <w:rFonts w:ascii="Times New Roman" w:hAnsi="Times New Roman" w:cs="Times New Roman"/>
-              </w:rPr>
-            </w:pPr>
-            <w:r>
-              <w:rPr>
-                <w:rFonts w:ascii="Times New Roman" w:hAnsi="Times New Roman" w:cs="Times New Roman"/>
-              </w:rPr>
-              <w:t>A description is provided of what an ideal or optimal policy would be. The performance of the final driving agent is discussed and compared to how close it is to learning the stated optimal policy.</w:t>
-            </w:r>
-          </w:p>
-        </w:tc>
-      </w:tr>
-    </w:tbl>
-    <w:p>
+      <w:r>
+        <w:rPr>
+          <w:rFonts w:ascii="Helvetica" w:hAnsi="Helvetica" w:cs="Times New Roman"/>
+          <w:color w:val="58646D"/>
+          <w:sz w:val="21"/>
+          <w:szCs w:val="21"/>
+        </w:rPr>
+        <w:t xml:space="preserve">Based on the above parameter tuning, I found LearningRate = 0.5 minimizes the number of steps and maximizing the reward. </w:t>
+      </w:r>
+      <w:r>
+        <w:rPr>
+          <w:rFonts w:ascii="Helvetica" w:hAnsi="Helvetica" w:cs="Times New Roman"/>
+          <w:color w:val="58646D"/>
+          <w:sz w:val="21"/>
+          <w:szCs w:val="21"/>
+        </w:rPr>
+        <w:t>So, running with LearningReate = 0.5</w:t>
+      </w:r>
+      <w:r>
+        <w:rPr>
+          <w:rFonts w:ascii="Helvetica" w:hAnsi="Helvetica" w:cs="Times New Roman"/>
+          <w:color w:val="58646D"/>
+          <w:sz w:val="21"/>
+          <w:szCs w:val="21"/>
+        </w:rPr>
+        <w:t xml:space="preserve">, the Agent consistently reaches the destination. </w:t>
+      </w:r>
+      <w:r>
+        <w:rPr>
+          <w:rFonts w:ascii="Helvetica" w:hAnsi="Helvetica" w:cs="Times New Roman"/>
+          <w:color w:val="58646D"/>
+          <w:sz w:val="21"/>
+          <w:szCs w:val="21"/>
+        </w:rPr>
+        <w:t>Other than the print statement that says “Agent has reached the destination”, I am not able to find any attribute of the agent that tells whether the agent has reached the destination or not and hence unable to create a “precision” metric.</w:t>
+      </w:r>
       <w:bookmarkStart w:id="0" w:name="_GoBack"/>
       <w:bookmarkEnd w:id="0"/>
     </w:p>
+    <w:p>
+      <w:pPr>
+        <w:pStyle w:val="ListParagraph"/>
+        <w:numPr>
+          <w:ilvl w:val="0"/>
+          <w:numId w:val="6"/>
+        </w:numPr>
+        <w:rPr>
+          <w:rFonts w:ascii="Times New Roman" w:eastAsia="Times New Roman" w:hAnsi="Times New Roman" w:cs="Times New Roman"/>
+        </w:rPr>
+      </w:pPr>
+      <w:r>
+        <w:rPr>
+          <w:rFonts w:ascii="Times New Roman" w:eastAsia="Times New Roman" w:hAnsi="Times New Roman" w:cs="Times New Roman"/>
+        </w:rPr>
+        <w:t xml:space="preserve">Final Agent Performance: </w:t>
+      </w:r>
+    </w:p>
+    <w:p>
+      <w:pPr>
+        <w:pStyle w:val="ListParagraph"/>
+        <w:numPr>
+          <w:ilvl w:val="1"/>
+          <w:numId w:val="6"/>
+        </w:numPr>
+        <w:rPr>
+          <w:rFonts w:ascii="Times New Roman" w:eastAsia="Times New Roman" w:hAnsi="Times New Roman" w:cs="Times New Roman"/>
+        </w:rPr>
+      </w:pPr>
+      <w:r>
+        <w:rPr>
+          <w:rFonts w:ascii="Times New Roman" w:eastAsia="Times New Roman" w:hAnsi="Times New Roman" w:cs="Times New Roman"/>
+        </w:rPr>
+        <w:t xml:space="preserve">Referring </w:t>
+      </w:r>
+      <w:hyperlink r:id="rId6" w:history="1">
+        <w:r>
+          <w:rPr>
+            <w:rStyle w:val="Hyperlink"/>
+            <w:rFonts w:ascii="Times New Roman" w:eastAsia="Times New Roman" w:hAnsi="Times New Roman" w:cs="Times New Roman"/>
+          </w:rPr>
+          <w:t>http://artint.info/html/ArtInt_267.html</w:t>
+        </w:r>
+      </w:hyperlink>
+      <w:r>
+        <w:rPr>
+          <w:rFonts w:ascii="Times New Roman" w:eastAsia="Times New Roman" w:hAnsi="Times New Roman" w:cs="Times New Roman"/>
+        </w:rPr>
+        <w:t xml:space="preserve">, we can tell that the the optimal policy is the one that maximizes the reward with minimum number of steps. So, if we draw a graph of Accumulated Reward vs Total No. of Steps the Agent takes. Then it is fair to say the “one policy dominates the other if its plot is consistently about the other” which will then become the optimal policy. </w:t>
+      </w:r>
+    </w:p>
+    <w:p>
+      <w:pPr>
+        <w:pStyle w:val="ListParagraph"/>
+        <w:numPr>
+          <w:ilvl w:val="1"/>
+          <w:numId w:val="6"/>
+        </w:numPr>
+        <w:rPr>
+          <w:rFonts w:ascii="Times New Roman" w:eastAsia="Times New Roman" w:hAnsi="Times New Roman" w:cs="Times New Roman"/>
+        </w:rPr>
+      </w:pPr>
+    </w:p>
+    <w:p>
+      <w:pPr>
+        <w:spacing w:after="225" w:line="357" w:lineRule="atLeast"/>
+        <w:rPr>
+          <w:rFonts w:ascii="Helvetica" w:hAnsi="Helvetica" w:cs="Times New Roman"/>
+          <w:color w:val="58646D"/>
+          <w:sz w:val="21"/>
+          <w:szCs w:val="21"/>
+        </w:rPr>
+      </w:pPr>
+    </w:p>
+    <w:p>
+      <w:pPr>
+        <w:spacing w:after="225" w:line="357" w:lineRule="atLeast"/>
+        <w:rPr>
+          <w:rFonts w:ascii="Helvetica" w:hAnsi="Helvetica" w:cs="Times New Roman"/>
+          <w:color w:val="58646D"/>
+          <w:sz w:val="21"/>
+          <w:szCs w:val="21"/>
+        </w:rPr>
+      </w:pPr>
+    </w:p>
+    <w:p/>
     <w:sectPr>
       <w:pgSz w:w="12240" w:h="15840"/>
       <w:pgMar w:top="1440" w:right="1440" w:bottom="1440" w:left="1440" w:header="720" w:footer="720" w:gutter="0"/>
@@ -3218,6 +2021,185 @@
     </w:lvl>
   </w:abstractNum>
   <w:abstractNum w:abstractNumId="1">
+    <w:nsid w:val="0AF172C3"/>
+    <w:multiLevelType w:val="hybridMultilevel"/>
+    <w:tmpl w:val="4B322564"/>
+    <w:lvl w:ilvl="0" w:tplc="6A4436A8">
+      <w:start w:val="1"/>
+      <w:numFmt w:val="lowerLetter"/>
+      <w:lvlText w:val="%1."/>
+      <w:lvlJc w:val="left"/>
+      <w:pPr>
+        <w:ind w:left="1080" w:hanging="360"/>
+      </w:pPr>
+      <w:rPr>
+        <w:rFonts w:hint="default"/>
+        <w:b/>
+      </w:rPr>
+    </w:lvl>
+    <w:lvl w:ilvl="1" w:tplc="04090019" w:tentative="1">
+      <w:start w:val="1"/>
+      <w:numFmt w:val="lowerLetter"/>
+      <w:lvlText w:val="%2."/>
+      <w:lvlJc w:val="left"/>
+      <w:pPr>
+        <w:ind w:left="1800" w:hanging="360"/>
+      </w:pPr>
+    </w:lvl>
+    <w:lvl w:ilvl="2" w:tplc="0409001B" w:tentative="1">
+      <w:start w:val="1"/>
+      <w:numFmt w:val="lowerRoman"/>
+      <w:lvlText w:val="%3."/>
+      <w:lvlJc w:val="right"/>
+      <w:pPr>
+        <w:ind w:left="2520" w:hanging="180"/>
+      </w:pPr>
+    </w:lvl>
+    <w:lvl w:ilvl="3" w:tplc="0409000F" w:tentative="1">
+      <w:start w:val="1"/>
+      <w:numFmt w:val="decimal"/>
+      <w:lvlText w:val="%4."/>
+      <w:lvlJc w:val="left"/>
+      <w:pPr>
+        <w:ind w:left="3240" w:hanging="360"/>
+      </w:pPr>
+    </w:lvl>
+    <w:lvl w:ilvl="4" w:tplc="04090019" w:tentative="1">
+      <w:start w:val="1"/>
+      <w:numFmt w:val="lowerLetter"/>
+      <w:lvlText w:val="%5."/>
+      <w:lvlJc w:val="left"/>
+      <w:pPr>
+        <w:ind w:left="3960" w:hanging="360"/>
+      </w:pPr>
+    </w:lvl>
+    <w:lvl w:ilvl="5" w:tplc="0409001B" w:tentative="1">
+      <w:start w:val="1"/>
+      <w:numFmt w:val="lowerRoman"/>
+      <w:lvlText w:val="%6."/>
+      <w:lvlJc w:val="right"/>
+      <w:pPr>
+        <w:ind w:left="4680" w:hanging="180"/>
+      </w:pPr>
+    </w:lvl>
+    <w:lvl w:ilvl="6" w:tplc="0409000F" w:tentative="1">
+      <w:start w:val="1"/>
+      <w:numFmt w:val="decimal"/>
+      <w:lvlText w:val="%7."/>
+      <w:lvlJc w:val="left"/>
+      <w:pPr>
+        <w:ind w:left="5400" w:hanging="360"/>
+      </w:pPr>
+    </w:lvl>
+    <w:lvl w:ilvl="7" w:tplc="04090019" w:tentative="1">
+      <w:start w:val="1"/>
+      <w:numFmt w:val="lowerLetter"/>
+      <w:lvlText w:val="%8."/>
+      <w:lvlJc w:val="left"/>
+      <w:pPr>
+        <w:ind w:left="6120" w:hanging="360"/>
+      </w:pPr>
+    </w:lvl>
+    <w:lvl w:ilvl="8" w:tplc="0409001B" w:tentative="1">
+      <w:start w:val="1"/>
+      <w:numFmt w:val="lowerRoman"/>
+      <w:lvlText w:val="%9."/>
+      <w:lvlJc w:val="right"/>
+      <w:pPr>
+        <w:ind w:left="6840" w:hanging="180"/>
+      </w:pPr>
+    </w:lvl>
+  </w:abstractNum>
+  <w:abstractNum w:abstractNumId="2">
+    <w:nsid w:val="21491FEB"/>
+    <w:multiLevelType w:val="hybridMultilevel"/>
+    <w:tmpl w:val="231A1FD0"/>
+    <w:lvl w:ilvl="0" w:tplc="0409000F">
+      <w:start w:val="1"/>
+      <w:numFmt w:val="decimal"/>
+      <w:lvlText w:val="%1."/>
+      <w:lvlJc w:val="left"/>
+      <w:pPr>
+        <w:ind w:left="720" w:hanging="360"/>
+      </w:pPr>
+      <w:rPr>
+        <w:rFonts w:hint="default"/>
+      </w:rPr>
+    </w:lvl>
+    <w:lvl w:ilvl="1" w:tplc="04090019">
+      <w:start w:val="1"/>
+      <w:numFmt w:val="lowerLetter"/>
+      <w:lvlText w:val="%2."/>
+      <w:lvlJc w:val="left"/>
+      <w:pPr>
+        <w:ind w:left="1440" w:hanging="360"/>
+      </w:pPr>
+    </w:lvl>
+    <w:lvl w:ilvl="2" w:tplc="0409001B" w:tentative="1">
+      <w:start w:val="1"/>
+      <w:numFmt w:val="lowerRoman"/>
+      <w:lvlText w:val="%3."/>
+      <w:lvlJc w:val="right"/>
+      <w:pPr>
+        <w:ind w:left="2160" w:hanging="180"/>
+      </w:pPr>
+    </w:lvl>
+    <w:lvl w:ilvl="3" w:tplc="0409000F" w:tentative="1">
+      <w:start w:val="1"/>
+      <w:numFmt w:val="decimal"/>
+      <w:lvlText w:val="%4."/>
+      <w:lvlJc w:val="left"/>
+      <w:pPr>
+        <w:ind w:left="2880" w:hanging="360"/>
+      </w:pPr>
+    </w:lvl>
+    <w:lvl w:ilvl="4" w:tplc="04090019" w:tentative="1">
+      <w:start w:val="1"/>
+      <w:numFmt w:val="lowerLetter"/>
+      <w:lvlText w:val="%5."/>
+      <w:lvlJc w:val="left"/>
+      <w:pPr>
+        <w:ind w:left="3600" w:hanging="360"/>
+      </w:pPr>
+    </w:lvl>
+    <w:lvl w:ilvl="5" w:tplc="0409001B" w:tentative="1">
+      <w:start w:val="1"/>
+      <w:numFmt w:val="lowerRoman"/>
+      <w:lvlText w:val="%6."/>
+      <w:lvlJc w:val="right"/>
+      <w:pPr>
+        <w:ind w:left="4320" w:hanging="180"/>
+      </w:pPr>
+    </w:lvl>
+    <w:lvl w:ilvl="6" w:tplc="0409000F" w:tentative="1">
+      <w:start w:val="1"/>
+      <w:numFmt w:val="decimal"/>
+      <w:lvlText w:val="%7."/>
+      <w:lvlJc w:val="left"/>
+      <w:pPr>
+        <w:ind w:left="5040" w:hanging="360"/>
+      </w:pPr>
+    </w:lvl>
+    <w:lvl w:ilvl="7" w:tplc="04090019" w:tentative="1">
+      <w:start w:val="1"/>
+      <w:numFmt w:val="lowerLetter"/>
+      <w:lvlText w:val="%8."/>
+      <w:lvlJc w:val="left"/>
+      <w:pPr>
+        <w:ind w:left="5760" w:hanging="360"/>
+      </w:pPr>
+    </w:lvl>
+    <w:lvl w:ilvl="8" w:tplc="0409001B" w:tentative="1">
+      <w:start w:val="1"/>
+      <w:numFmt w:val="lowerRoman"/>
+      <w:lvlText w:val="%9."/>
+      <w:lvlJc w:val="right"/>
+      <w:pPr>
+        <w:ind w:left="6480" w:hanging="180"/>
+      </w:pPr>
+    </w:lvl>
+  </w:abstractNum>
+  <w:abstractNum w:abstractNumId="3">
     <w:nsid w:val="454D5555"/>
     <w:multiLevelType w:val="hybridMultilevel"/>
     <w:tmpl w:val="A90CBF36"/>
@@ -3330,7 +2312,7 @@
       </w:rPr>
     </w:lvl>
   </w:abstractNum>
-  <w:abstractNum w:abstractNumId="2">
+  <w:abstractNum w:abstractNumId="4">
     <w:nsid w:val="5AC20AFB"/>
     <w:multiLevelType w:val="multilevel"/>
     <w:tmpl w:val="D234958E"/>
@@ -3479,7 +2461,7 @@
       </w:rPr>
     </w:lvl>
   </w:abstractNum>
-  <w:abstractNum w:abstractNumId="3">
+  <w:abstractNum w:abstractNumId="5">
     <w:nsid w:val="6ECC66DA"/>
     <w:multiLevelType w:val="multilevel"/>
     <w:tmpl w:val="ECD2F4B6"/>
@@ -3628,7 +2610,7 @@
       </w:rPr>
     </w:lvl>
   </w:abstractNum>
-  <w:abstractNum w:abstractNumId="4">
+  <w:abstractNum w:abstractNumId="6">
     <w:nsid w:val="71261AD0"/>
     <w:multiLevelType w:val="hybridMultilevel"/>
     <w:tmpl w:val="89888BBA"/>
@@ -3742,19 +2724,25 @@
     </w:lvl>
   </w:abstractNum>
   <w:num w:numId="1">
+    <w:abstractNumId w:val="5"/>
+  </w:num>
+  <w:num w:numId="2">
+    <w:abstractNumId w:val="4"/>
+  </w:num>
+  <w:num w:numId="3">
     <w:abstractNumId w:val="3"/>
   </w:num>
-  <w:num w:numId="2">
-    <w:abstractNumId w:val="2"/>
-  </w:num>
-  <w:num w:numId="3">
-    <w:abstractNumId w:val="1"/>
-  </w:num>
   <w:num w:numId="4">
-    <w:abstractNumId w:val="4"/>
+    <w:abstractNumId w:val="6"/>
   </w:num>
   <w:num w:numId="5">
     <w:abstractNumId w:val="0"/>
+  </w:num>
+  <w:num w:numId="6">
+    <w:abstractNumId w:val="2"/>
+  </w:num>
+  <w:num w:numId="7">
+    <w:abstractNumId w:val="1"/>
   </w:num>
 </w:numbering>
 </file>
@@ -4222,7 +3210,6 @@
     <w:name w:val="Hyperlink"/>
     <w:basedOn w:val="DefaultParagraphFont"/>
     <w:uiPriority w:val="99"/>
-    <w:semiHidden/>
     <w:unhideWhenUsed/>
     <w:rsid w:val="001F6A98"/>
     <w:rPr>

</xml_diff>

<commit_message>
preparing for submission. Finalized agent.py and report
</commit_message>
<xml_diff>
--- a/Train Smart Cab to Drive - Report.docx
+++ b/Train Smart Cab to Drive - Report.docx
@@ -1806,8 +1806,6 @@
         </w:rPr>
         <w:t>Other than the print statement that says “Agent has reached the destination”, I am not able to find any attribute of the agent that tells whether the agent has reached the destination or not and hence unable to create a “precision” metric.</w:t>
       </w:r>
-      <w:bookmarkStart w:id="0" w:name="_GoBack"/>
-      <w:bookmarkEnd w:id="0"/>
     </w:p>
     <w:p>
       <w:pPr>
@@ -1871,9 +1869,40 @@
           <w:rFonts w:ascii="Times New Roman" w:eastAsia="Times New Roman" w:hAnsi="Times New Roman" w:cs="Times New Roman"/>
         </w:rPr>
       </w:pPr>
-    </w:p>
-    <w:p>
-      <w:pPr>
+      <w:r>
+        <w:rPr>
+          <w:rFonts w:ascii="Times New Roman" w:eastAsia="Times New Roman" w:hAnsi="Times New Roman" w:cs="Times New Roman"/>
+        </w:rPr>
+        <w:t xml:space="preserve">I can see from the </w:t>
+      </w:r>
+      <w:r>
+        <w:rPr>
+          <w:rFonts w:ascii="Times New Roman" w:eastAsia="Times New Roman" w:hAnsi="Times New Roman" w:cs="Times New Roman"/>
+        </w:rPr>
+        <w:t>graph I drew at the end of 100 trials that the agent tends to keep the net</w:t>
+      </w:r>
+      <w:r>
+        <w:rPr>
+          <w:rFonts w:ascii="Times New Roman" w:eastAsia="Times New Roman" w:hAnsi="Times New Roman" w:cs="Times New Roman"/>
+        </w:rPr>
+        <w:t>-</w:t>
+      </w:r>
+      <w:bookmarkStart w:id="0" w:name="_GoBack"/>
+      <w:bookmarkEnd w:id="0"/>
+      <w:r>
+        <w:rPr>
+          <w:rFonts w:ascii="Times New Roman" w:eastAsia="Times New Roman" w:hAnsi="Times New Roman" w:cs="Times New Roman"/>
+        </w:rPr>
+        <w:t>rewad as positive consistently indicating me that it has learned and very close to the stated optimal policy</w:t>
+      </w:r>
+    </w:p>
+    <w:p>
+      <w:pPr>
+        <w:pStyle w:val="ListParagraph"/>
+        <w:numPr>
+          <w:ilvl w:val="1"/>
+          <w:numId w:val="6"/>
+        </w:numPr>
         <w:spacing w:after="225" w:line="357" w:lineRule="atLeast"/>
         <w:rPr>
           <w:rFonts w:ascii="Helvetica" w:hAnsi="Helvetica" w:cs="Times New Roman"/>
@@ -1882,6 +1911,42 @@
           <w:szCs w:val="21"/>
         </w:rPr>
       </w:pPr>
+      <w:r>
+        <w:rPr>
+          <w:rFonts w:ascii="Times New Roman" w:eastAsia="Times New Roman" w:hAnsi="Times New Roman" w:cs="Times New Roman"/>
+        </w:rPr>
+        <w:t xml:space="preserve">For some reason that I am not certain, the net reward hasn’t gone below zero at any time which makes me wonder whether it was a loose implementation of the reward rule or whether I am doing something wrong. </w:t>
+      </w:r>
+      <w:r>
+        <w:rPr>
+          <w:rFonts w:ascii="Times New Roman" w:eastAsia="Times New Roman" w:hAnsi="Times New Roman" w:cs="Times New Roman"/>
+        </w:rPr>
+        <w:t>If there</w:t>
+      </w:r>
+      <w:r>
+        <w:rPr>
+          <w:rFonts w:ascii="Times New Roman" w:eastAsia="Times New Roman" w:hAnsi="Times New Roman" w:cs="Times New Roman"/>
+        </w:rPr>
+        <w:t xml:space="preserve"> was a </w:t>
+      </w:r>
+      <w:r>
+        <w:rPr>
+          <w:rFonts w:ascii="Times New Roman" w:eastAsia="Times New Roman" w:hAnsi="Times New Roman" w:cs="Times New Roman"/>
+        </w:rPr>
+        <w:t>zero</w:t>
+      </w:r>
+      <w:r>
+        <w:rPr>
+          <w:rFonts w:ascii="Times New Roman" w:eastAsia="Times New Roman" w:hAnsi="Times New Roman" w:cs="Times New Roman"/>
+        </w:rPr>
+        <w:t>-crossing as it described on the referenced site, then it will tell us how long the algorithm or policy takes to recoup the cost of learning.</w:t>
+      </w:r>
+      <w:r>
+        <w:rPr>
+          <w:rFonts w:ascii="Times New Roman" w:eastAsia="Times New Roman" w:hAnsi="Times New Roman" w:cs="Times New Roman"/>
+        </w:rPr>
+        <w:t xml:space="preserve"> </w:t>
+      </w:r>
     </w:p>
     <w:p>
       <w:pPr>

</xml_diff>